<commit_message>
Added approach to proposal
</commit_message>
<xml_diff>
--- a/Proposal.docx
+++ b/Proposal.docx
@@ -519,8 +519,6 @@
         </w:rPr>
         <w:t>two-point</w:t>
       </w:r>
-      <w:bookmarkStart w:id="0" w:name="_GoBack"/>
-      <w:bookmarkEnd w:id="0"/>
       <w:r>
         <w:rPr>
           <w:b w:val="0"/>
@@ -545,7 +543,129 @@
       <w:pPr>
         <w:pStyle w:val="ACLSection"/>
         <w:ind w:left="-6" w:firstLine="0"/>
-      </w:pPr>
+        <w:rPr>
+          <w:b w:val="0"/>
+        </w:rPr>
+      </w:pPr>
+      <w:r>
+        <w:rPr>
+          <w:b w:val="0"/>
+        </w:rPr>
+        <w:t>To massage the data, URLs will be replaced with https://t.co. Using the task provided metric, all tweets will be positive as a baseline</w:t>
+      </w:r>
+      <w:r>
+        <w:rPr>
+          <w:b w:val="0"/>
+        </w:rPr>
+        <w:t xml:space="preserve"> (</w:t>
+      </w:r>
+      <w:proofErr w:type="spellStart"/>
+      <w:r>
+        <w:rPr>
+          <w:b w:val="0"/>
+        </w:rPr>
+        <w:t>Nakov</w:t>
+      </w:r>
+      <w:proofErr w:type="spellEnd"/>
+      <w:r>
+        <w:rPr>
+          <w:b w:val="0"/>
+        </w:rPr>
+        <w:t xml:space="preserve"> et al., 2016)</w:t>
+      </w:r>
+      <w:r>
+        <w:rPr>
+          <w:b w:val="0"/>
+        </w:rPr>
+        <w:t xml:space="preserve">. </w:t>
+      </w:r>
+      <w:r>
+        <w:rPr>
+          <w:b w:val="0"/>
+        </w:rPr>
+        <w:t xml:space="preserve">For data analysis, the following </w:t>
+      </w:r>
+      <w:r>
+        <w:rPr>
+          <w:b w:val="0"/>
+        </w:rPr>
+        <w:t>features</w:t>
+      </w:r>
+      <w:r>
+        <w:rPr>
+          <w:b w:val="0"/>
+        </w:rPr>
+        <w:t xml:space="preserve"> will be used: if a word is spelled correctly, hashtags, emoticons, punctuation, and POS tagging using within NLTK. The casual tokenizer within NLTK splits punctuations, emoticons, hashtags, and URLs on top of the regular splits that the default tokenizer does.</w:t>
+      </w:r>
+      <w:r>
+        <w:rPr>
+          <w:b w:val="0"/>
+        </w:rPr>
+        <w:t xml:space="preserve"> Afterwards, they are tagged within our implementation. The result is then run through a conjugation </w:t>
+      </w:r>
+      <w:r>
+        <w:rPr>
+          <w:b w:val="0"/>
+        </w:rPr>
+        <w:t>neural net</w:t>
+      </w:r>
+      <w:r>
+        <w:rPr>
+          <w:b w:val="0"/>
+        </w:rPr>
+        <w:t xml:space="preserve"> </w:t>
+      </w:r>
+      <w:r>
+        <w:rPr>
+          <w:b w:val="0"/>
+        </w:rPr>
+        <w:t>to</w:t>
+      </w:r>
+      <w:r>
+        <w:rPr>
+          <w:b w:val="0"/>
+        </w:rPr>
+        <w:t xml:space="preserve"> split the message into separate sentiments. </w:t>
+      </w:r>
+      <w:r>
+        <w:rPr>
+          <w:b w:val="0"/>
+        </w:rPr>
+        <w:t xml:space="preserve">This is done because it is thought that the last sentiment carries the most weight and best represents the sentiment of the </w:t>
+      </w:r>
+      <w:r>
+        <w:rPr>
+          <w:b w:val="0"/>
+        </w:rPr>
+        <w:lastRenderedPageBreak/>
+        <w:t xml:space="preserve">overall tweet. </w:t>
+      </w:r>
+      <w:r>
+        <w:rPr>
+          <w:b w:val="0"/>
+        </w:rPr>
+        <w:t>For a given tweet, word list and the feature array for each word.</w:t>
+      </w:r>
+      <w:r>
+        <w:rPr>
+          <w:b w:val="0"/>
+        </w:rPr>
+        <w:t xml:space="preserve"> These two results from each of the neural nets combined </w:t>
+      </w:r>
+      <w:r>
+        <w:rPr>
+          <w:b w:val="0"/>
+        </w:rPr>
+        <w:t>return the sentiment and build the weights for each of the features</w:t>
+      </w:r>
+      <w:bookmarkStart w:id="0" w:name="_GoBack"/>
+      <w:bookmarkEnd w:id="0"/>
+      <w:r>
+        <w:rPr>
+          <w:b w:val="0"/>
+        </w:rPr>
+        <w:t xml:space="preserve">. </w:t>
+      </w:r>
     </w:p>
     <w:p>
       <w:pPr>
@@ -682,7 +802,6 @@
         <w:pStyle w:val="ACLReferencesText"/>
       </w:pPr>
       <w:r>
-        <w:lastRenderedPageBreak/>
         <w:t xml:space="preserve">Ashok K. Chandra, Dexter C. </w:t>
       </w:r>
       <w:proofErr w:type="spellStart"/>
@@ -786,6 +905,35 @@
       </w:r>
       <w:r>
         <w:t>. Wiley-IEEE Press, Hoboken, NJ.</w:t>
+      </w:r>
+    </w:p>
+    <w:p>
+      <w:pPr>
+        <w:pStyle w:val="ACLReferencesText"/>
+      </w:pPr>
+      <w:proofErr w:type="spellStart"/>
+      <w:r>
+        <w:t>Nakov</w:t>
+      </w:r>
+      <w:proofErr w:type="spellEnd"/>
+      <w:r>
+        <w:t xml:space="preserve">, P., Ritter, A., Rosenthal, S., </w:t>
+      </w:r>
+      <w:proofErr w:type="spellStart"/>
+      <w:r>
+        <w:t>Sebastiani</w:t>
+      </w:r>
+      <w:proofErr w:type="spellEnd"/>
+      <w:r>
+        <w:t xml:space="preserve">, F., &amp; </w:t>
+      </w:r>
+      <w:proofErr w:type="spellStart"/>
+      <w:r>
+        <w:t>Stoyanov</w:t>
+      </w:r>
+      <w:proofErr w:type="spellEnd"/>
+      <w:r>
+        <w:t>, V. (2016). SemEval-2016 Task 4: Sentiment Analysis in Twitter. Retrieved October 15, 2017, from https://aclweb.org.</w:t>
       </w:r>
     </w:p>
     <w:sectPr>
@@ -3706,7 +3854,7 @@
 </file>
 
 <file path=customXml/itemProps1.xml><?xml version="1.0" encoding="utf-8"?>
-<ds:datastoreItem xmlns:ds="http://schemas.openxmlformats.org/officeDocument/2006/customXml" ds:itemID="{F3E6C612-0EB6-4C43-BF7E-24F2B0BB8079}">
+<ds:datastoreItem xmlns:ds="http://schemas.openxmlformats.org/officeDocument/2006/customXml" ds:itemID="{B826919D-8910-411F-ADBB-D4D24CADF6DD}">
   <ds:schemaRefs>
     <ds:schemaRef ds:uri="http://schemas.openxmlformats.org/officeDocument/2006/bibliography"/>
   </ds:schemaRefs>

</xml_diff>

<commit_message>
added contributions section for ryan and kyle and revised the methodology section
</commit_message>
<xml_diff>
--- a/Proposal.docx
+++ b/Proposal.docx
@@ -504,71 +504,59 @@
     </w:p>
     <w:p>
       <w:pPr>
+        <w:pStyle w:val="Heading2"/>
+      </w:pPr>
+      <w:r>
+        <w:lastRenderedPageBreak/>
+        <w:t>Preprocessing</w:t>
+      </w:r>
+    </w:p>
+    <w:p>
+      <w:pPr>
         <w:pStyle w:val="ACLTextFirstlineindent016"/>
         <w:ind w:firstLine="0"/>
         <w:rPr>
           <w:b/>
         </w:rPr>
       </w:pPr>
+      <w:r>
+        <w:t xml:space="preserve">We prepared our data for use in our feature abstraction layer, by </w:t>
+      </w:r>
+      <w:r>
+        <w:t>s</w:t>
+      </w:r>
+      <w:r>
+        <w:t xml:space="preserve">ubstituting all references to Twitter’s embedded shortened links (http://t.co…) to </w:t>
+      </w:r>
+      <w:r>
+        <w:t>“</w:t>
+      </w:r>
+      <w:r>
+        <w:t>httptco</w:t>
+      </w:r>
+      <w:r>
+        <w:t>”.</w:t>
+      </w:r>
     </w:p>
     <w:p>
       <w:pPr>
         <w:pStyle w:val="ACLTextFirstlineindent016"/>
-        <w:ind w:firstLine="0"/>
+        <w:ind w:firstLine="360"/>
         <w:rPr>
           <w:b/>
         </w:rPr>
       </w:pPr>
-    </w:p>
-    <w:p>
-      <w:pPr>
-        <w:pStyle w:val="Heading2"/>
-      </w:pPr>
-      <w:r>
-        <w:lastRenderedPageBreak/>
-        <w:t>Preprocessing</w:t>
-      </w:r>
-    </w:p>
-    <w:p>
-      <w:pPr>
-        <w:pStyle w:val="ACLTextFirstlineindent016"/>
-        <w:ind w:firstLine="0"/>
-        <w:rPr>
-          <w:b/>
-        </w:rPr>
-      </w:pPr>
-      <w:r>
-        <w:t xml:space="preserve">We prepared our data for use in our feature abstraction layer, by </w:t>
-      </w:r>
-      <w:r>
-        <w:t>s</w:t>
-      </w:r>
-      <w:r>
-        <w:t xml:space="preserve">ubstituting all references to Twitter’s embedded shortened links (http://t.co…) to </w:t>
-      </w:r>
-      <w:r>
-        <w:t>“</w:t>
-      </w:r>
-      <w:r>
-        <w:t>httptco</w:t>
-      </w:r>
-      <w:r>
-        <w:t>”.</w:t>
-      </w:r>
-    </w:p>
-    <w:p>
-      <w:pPr>
-        <w:pStyle w:val="ACLTextFirstlineindent016"/>
-        <w:ind w:firstLine="360"/>
-        <w:rPr>
-          <w:b/>
-        </w:rPr>
-      </w:pPr>
       <w:r>
         <w:t>O</w:t>
       </w:r>
       <w:r>
-        <w:t xml:space="preserve">ur preprocessing </w:t>
+        <w:t xml:space="preserve">ur </w:t>
+      </w:r>
+      <w:r>
+        <w:t xml:space="preserve">current </w:t>
+      </w:r>
+      <w:r>
+        <w:t xml:space="preserve">preprocessing </w:t>
       </w:r>
       <w:r>
         <w:t>is vastly minimal</w:t>
@@ -628,7 +616,10 @@
         </w:numPr>
       </w:pPr>
       <w:r>
-        <w:t>The count of each punctuations from [“.”, “..”, “…”, “?”, “!”] are used in the sentence the token is a part of.</w:t>
+        <w:t>The count of each of the following</w:t>
+      </w:r>
+      <w:r>
+        <w:t xml:space="preserve"> punctuations [“.”, “..”, “…”, “?”, “!”] are used in the sentence the token is a part of.</w:t>
       </w:r>
     </w:p>
     <w:p>
@@ -677,12 +668,13 @@
       <w:pPr>
         <w:pStyle w:val="ACLTextFirstlineindent016"/>
         <w:ind w:firstLine="0"/>
+        <w:rPr>
+          <w:lang w:eastAsia="ja-JP"/>
+        </w:rPr>
       </w:pPr>
       <w:r>
         <w:t>From this, we then took our tweets and passed them into a Neural Network to break down tweets that contain conjunctions, believing that depending on the conjunctions, either the LHS or RHS might hold more weight toward predicting the positivity/negativity of a tweet’s sentiment.</w:t>
       </w:r>
-      <w:bookmarkStart w:id="0" w:name="_GoBack"/>
-      <w:bookmarkEnd w:id="0"/>
     </w:p>
     <w:p>
       <w:pPr>
@@ -711,12 +703,9 @@
         <w:ind w:firstLine="0"/>
       </w:pPr>
       <w:r>
+        <w:lastRenderedPageBreak/>
         <w:tab/>
-        <w:t xml:space="preserve">After training our model, we used the DevTest data to see how well our features could predict </w:t>
-      </w:r>
-      <w:r>
-        <w:lastRenderedPageBreak/>
-        <w:t>sentiments and estimate the distribution of positive and negative tweets.</w:t>
+        <w:t>After training our model, we used the DevTest data to see how well our features could predict sentiments and estimate the distribution of positive and negative tweets.</w:t>
       </w:r>
     </w:p>
     <w:p>
@@ -1094,14 +1083,14 @@
         <w:rPr>
           <w:rStyle w:val="ACLTextChar"/>
         </w:rPr>
-        <w:t xml:space="preserve"> at the end of the document, but before any Appendices, unless the appendices con</w:t>
+        <w:t xml:space="preserve"> at the end of the document, but </w:t>
       </w:r>
       <w:r>
         <w:rPr>
           <w:rStyle w:val="ACLTextChar"/>
         </w:rPr>
         <w:lastRenderedPageBreak/>
-        <w:t xml:space="preserve">tain references. Arrange the references alphabetically by first author, rather than by order of occurrence in the text. Provide as complete a reference as possible, using a consistent format, such as the one for </w:t>
+        <w:t xml:space="preserve">before any Appendices, unless the appendices contain references. Arrange the references alphabetically by first author, rather than by order of occurrence in the text. Provide as complete a reference as possible, using a consistent format, such as the one for </w:t>
       </w:r>
       <w:r>
         <w:rPr>
@@ -1190,8 +1179,78 @@
         <w:pStyle w:val="ACLText"/>
       </w:pPr>
       <w:r>
-        <w:t>Do not number the acknowledgment section.</w:t>
-      </w:r>
+        <w:t xml:space="preserve">Kyle Arens developed the data parsing algorithm to break down input data into data structures consumed internally by our algorithms. </w:t>
+      </w:r>
+      <w:r>
+        <w:t xml:space="preserve">He extended this into creating the “data flow” pipeline from reading the input files to creating the neural net data objects. </w:t>
+      </w:r>
+      <w:r>
+        <w:t xml:space="preserve">This included reading the input data, performing the text preprocessing on that data, and transforming into the output data format. Kyle wrote the </w:t>
+      </w:r>
+      <w:r>
+        <w:t>word indexing</w:t>
+      </w:r>
+      <w:r>
+        <w:t xml:space="preserve"> function that took the list of unique words and the counts from the input set and transformed that into a list of significant words and their corresponding indices for use in our vector graphs consumed by </w:t>
+      </w:r>
+      <w:r>
+        <w:t>the</w:t>
+      </w:r>
+      <w:r>
+        <w:t xml:space="preserve"> neural net. </w:t>
+      </w:r>
+      <w:r>
+        <w:t xml:space="preserve">Next, he wrote the word to vector function which takes the previously mentioned list of significant words, all of the input tweets, and list of features and abstracts them into three multi-dimensional graphs that match the input data structure the neural net requires. </w:t>
+      </w:r>
+      <w:r>
+        <w:t>Kyle worked with Joe to create the conjunction net (not used in our proof of concept, but will be included for final submission) and verified the mathematical algorithms within the neural net. Kyle improved code-readability by</w:t>
+      </w:r>
+      <w:r>
+        <w:t xml:space="preserve"> refactoring variable names and documenting </w:t>
+      </w:r>
+      <w:r>
+        <w:t>all code written.</w:t>
+      </w:r>
+    </w:p>
+    <w:p>
+      <w:pPr>
+        <w:pStyle w:val="ACLTextFirstlineindent016"/>
+      </w:pPr>
+      <w:r>
+        <w:t>Ryan Benner initially contributed at a higher level to this project, by doing background research on semantic analysis and what other groups have done previously</w:t>
+      </w:r>
+      <w:r>
+        <w:t xml:space="preserve"> for SemEval-2016 Task 4</w:t>
+      </w:r>
+      <w:r>
+        <w:t>. After this, working with Joe, Ryan came up with the initial preprocessing and target feature extractions we used in our preliminary results. He was directly responsible for most of the feature implementation annotation on token</w:t>
+      </w:r>
+      <w:r>
+        <w:t>s</w:t>
+      </w:r>
+      <w:r>
+        <w:t>, writing the following algorithms for annotation: hashtag annotation, punctuation an</w:t>
+      </w:r>
+      <w:r>
+        <w:lastRenderedPageBreak/>
+        <w:t>notation, and part-of-speech annotation.</w:t>
+      </w:r>
+      <w:r>
+        <w:t xml:space="preserve"> Ryan created the word count function for creating a list of unique words counts, denoted by their token-form and associated part-of-speech. After this, Ryan wrote </w:t>
+      </w:r>
+      <w:r>
+        <w:t>the project proposal document.</w:t>
+      </w:r>
+    </w:p>
+    <w:p>
+      <w:pPr>
+        <w:pStyle w:val="ACLTextFirstlineindent016"/>
+      </w:pPr>
+      <w:r>
+        <w:t>Joe Hirschfeld</w:t>
+      </w:r>
+      <w:bookmarkStart w:id="0" w:name="_GoBack"/>
+      <w:bookmarkEnd w:id="0"/>
     </w:p>
     <w:p>
       <w:pPr>
@@ -1619,165 +1678,16 @@
           <w:szCs w:val="18"/>
         </w:rPr>
       </w:pPr>
-      <w:r>
-        <w:rPr>
-          <w:rStyle w:val="FootnoteReference"/>
-          <w:szCs w:val="18"/>
-        </w:rPr>
-        <w:footnoteRef/>
-      </w:r>
-      <w:r>
-        <w:rPr>
-          <w:szCs w:val="18"/>
-        </w:rPr>
-        <w:t xml:space="preserve"> </w:t>
-      </w:r>
-      <w:r>
-        <w:rPr>
-          <w:rFonts w:ascii="Courier New" w:hAnsi="Courier New" w:cs="Courier New"/>
-          <w:color w:val="000000"/>
-          <w:sz w:val="16"/>
-          <w:szCs w:val="18"/>
-        </w:rPr>
-        <w:t>https://en.wikipedia.org/wiki/</w:t>
-      </w:r>
-      <w:r>
-        <w:rPr>
-          <w:rFonts w:ascii="Courier New" w:hAnsi="Courier New" w:cs="Courier New"/>
-          <w:color w:val="000000"/>
-          <w:sz w:val="16"/>
-          <w:szCs w:val="18"/>
-        </w:rPr>
-        <w:br/>
-      </w:r>
-      <w:r>
-        <w:rPr>
-          <w:rFonts w:ascii="Courier New" w:hAnsi="Courier New" w:cs="Courier New"/>
-          <w:color w:val="000000"/>
-          <w:sz w:val="16"/>
-          <w:szCs w:val="18"/>
-        </w:rPr>
-        <w:t>List_</w:t>
-      </w:r>
-      <w:r>
-        <w:rPr>
-          <w:rFonts w:ascii="Courier New" w:hAnsi="Courier New" w:cs="Courier New"/>
-          <w:color w:val="000000"/>
-          <w:sz w:val="16"/>
-          <w:szCs w:val="18"/>
-        </w:rPr>
-        <w:t>of</w:t>
-      </w:r>
-      <w:r>
-        <w:rPr>
-          <w:rFonts w:ascii="Courier New" w:hAnsi="Courier New" w:cs="Courier New"/>
-          <w:color w:val="000000"/>
-          <w:sz w:val="16"/>
-          <w:szCs w:val="18"/>
-        </w:rPr>
-        <w:t>_</w:t>
-      </w:r>
-      <w:r>
-        <w:rPr>
-          <w:rFonts w:ascii="Courier New" w:hAnsi="Courier New" w:cs="Courier New"/>
-          <w:color w:val="000000"/>
-          <w:sz w:val="16"/>
-          <w:szCs w:val="18"/>
-        </w:rPr>
-        <w:t>computer</w:t>
-      </w:r>
-      <w:r>
-        <w:rPr>
-          <w:rFonts w:ascii="Courier New" w:hAnsi="Courier New" w:cs="Courier New"/>
-          <w:color w:val="000000"/>
-          <w:sz w:val="16"/>
-          <w:szCs w:val="18"/>
-        </w:rPr>
-        <w:t>_</w:t>
-      </w:r>
-      <w:r>
-        <w:rPr>
-          <w:rFonts w:ascii="Courier New" w:hAnsi="Courier New" w:cs="Courier New"/>
-          <w:color w:val="000000"/>
-          <w:sz w:val="16"/>
-          <w:szCs w:val="18"/>
-        </w:rPr>
-        <w:t>science</w:t>
-      </w:r>
-      <w:r>
-        <w:rPr>
-          <w:rFonts w:ascii="Courier New" w:hAnsi="Courier New" w:cs="Courier New"/>
-          <w:color w:val="000000"/>
-          <w:sz w:val="16"/>
-          <w:szCs w:val="18"/>
-        </w:rPr>
-        <w:t>_</w:t>
-      </w:r>
-      <w:r>
-        <w:rPr>
-          <w:rFonts w:ascii="Courier New" w:hAnsi="Courier New" w:cs="Courier New"/>
-          <w:color w:val="000000"/>
-          <w:sz w:val="16"/>
-          <w:szCs w:val="18"/>
-        </w:rPr>
-        <w:t>conference</w:t>
-      </w:r>
-      <w:r>
-        <w:rPr>
-          <w:rFonts w:ascii="Courier New" w:hAnsi="Courier New" w:cs="Courier New"/>
-          <w:color w:val="000000"/>
-          <w:sz w:val="16"/>
-          <w:szCs w:val="18"/>
-        </w:rPr>
-        <w:t>_</w:t>
-      </w:r>
-      <w:r>
-        <w:rPr>
-          <w:rFonts w:ascii="Courier New" w:hAnsi="Courier New" w:cs="Courier New"/>
-          <w:color w:val="000000"/>
-          <w:sz w:val="16"/>
-          <w:szCs w:val="18"/>
-        </w:rPr>
-        <w:t>acronym</w:t>
-      </w:r>
-      <w:r>
-        <w:rPr>
-          <w:rFonts w:ascii="Courier New" w:hAnsi="Courier New" w:cs="Courier New"/>
-          <w:color w:val="000000"/>
-          <w:sz w:val="16"/>
-          <w:szCs w:val="18"/>
-        </w:rPr>
-        <w:t>s</w:t>
-      </w:r>
     </w:p>
   </w:footnote>
   <w:footnote w:id="4">
     <w:p>
       <w:pPr>
         <w:pStyle w:val="FootnoteText"/>
-      </w:pPr>
-      <w:r>
-        <w:rPr>
-          <w:rStyle w:val="FootnoteReference"/>
-          <w:szCs w:val="18"/>
-        </w:rPr>
-        <w:footnoteRef/>
-      </w:r>
-      <w:r>
-        <w:rPr>
-          <w:szCs w:val="18"/>
-        </w:rPr>
-        <w:t xml:space="preserve"> </w:t>
-      </w:r>
-      <w:r>
-        <w:rPr>
-          <w:rFonts w:ascii="Courier New" w:hAnsi="Courier New" w:cs="Courier New"/>
-          <w:color w:val="000000"/>
-          <w:sz w:val="16"/>
-          <w:szCs w:val="18"/>
-        </w:rPr>
-        <w:t>http://www.abbreviations.com/jas.php</w:t>
-      </w:r>
+        <w:rPr>
+          <w:lang w:eastAsia="ja-JP"/>
+        </w:rPr>
+      </w:pPr>
     </w:p>
   </w:footnote>
 </w:footnotes>
@@ -6616,7 +6526,7 @@
 </file>
 
 <file path=customXml/itemProps1.xml><?xml version="1.0" encoding="utf-8"?>
-<ds:datastoreItem xmlns:ds="http://schemas.openxmlformats.org/officeDocument/2006/customXml" ds:itemID="{1CCF8B36-5ADF-2540-B4F3-98B67793614C}">
+<ds:datastoreItem xmlns:ds="http://schemas.openxmlformats.org/officeDocument/2006/customXml" ds:itemID="{DBE42E1B-F2E7-1346-B0C2-A1D5C32D5932}">
   <ds:schemaRefs>
     <ds:schemaRef ds:uri="http://schemas.openxmlformats.org/officeDocument/2006/bibliography"/>
   </ds:schemaRefs>

</xml_diff>

<commit_message>
fniish proposal part 1
</commit_message>
<xml_diff>
--- a/Proposal.docx
+++ b/Proposal.docx
@@ -116,7 +116,29 @@
                 <w:szCs w:val="24"/>
                 <w:lang w:eastAsia="tr-TR"/>
               </w:rPr>
-              <w:t>Kyle Arens – M06181631</w:t>
+              <w:t xml:space="preserve">Kyle </w:t>
+            </w:r>
+            <w:proofErr w:type="spellStart"/>
+            <w:r>
+              <w:rPr>
+                <w:b/>
+                <w:kern w:val="16"/>
+                <w:sz w:val="24"/>
+                <w:szCs w:val="24"/>
+                <w:lang w:eastAsia="tr-TR"/>
+              </w:rPr>
+              <w:t>Arens</w:t>
+            </w:r>
+            <w:proofErr w:type="spellEnd"/>
+            <w:r>
+              <w:rPr>
+                <w:b/>
+                <w:kern w:val="16"/>
+                <w:sz w:val="24"/>
+                <w:szCs w:val="24"/>
+                <w:lang w:eastAsia="tr-TR"/>
+              </w:rPr>
+              <w:t xml:space="preserve"> – M06181631</w:t>
             </w:r>
           </w:p>
           <w:p>
@@ -334,7 +356,23 @@
         <w:t xml:space="preserve"> </w:t>
       </w:r>
       <w:r>
-        <w:t>(Preslav Nekov et al., 2016)</w:t>
+        <w:t>(</w:t>
+      </w:r>
+      <w:proofErr w:type="spellStart"/>
+      <w:r>
+        <w:t>Preslav</w:t>
+      </w:r>
+      <w:proofErr w:type="spellEnd"/>
+      <w:r>
+        <w:t xml:space="preserve"> </w:t>
+      </w:r>
+      <w:proofErr w:type="spellStart"/>
+      <w:r>
+        <w:t>Nekov</w:t>
+      </w:r>
+      <w:proofErr w:type="spellEnd"/>
+      <w:r>
+        <w:t xml:space="preserve"> et al., 2016)</w:t>
       </w:r>
       <w:r>
         <w:t>. We approached this project by developing a classifier for the 5-point classification and quantification subtasks, then generalizing this for the 3-point subtasks.</w:t>
@@ -360,7 +398,23 @@
         <w:t xml:space="preserve">cts </w:t>
       </w:r>
       <w:r>
-        <w:t xml:space="preserve">(Preslav Nekov et al., 2016). </w:t>
+        <w:t>(</w:t>
+      </w:r>
+      <w:proofErr w:type="spellStart"/>
+      <w:r>
+        <w:t>Preslav</w:t>
+      </w:r>
+      <w:proofErr w:type="spellEnd"/>
+      <w:r>
+        <w:t xml:space="preserve"> </w:t>
+      </w:r>
+      <w:proofErr w:type="spellStart"/>
+      <w:r>
+        <w:t>Nekov</w:t>
+      </w:r>
+      <w:proofErr w:type="spellEnd"/>
+      <w:r>
+        <w:t xml:space="preserve"> et al., 2016). </w:t>
       </w:r>
       <w:r>
         <w:t>This paper describes our approach to the SemEval2016 Task 4 challenges.</w:t>
@@ -463,7 +517,23 @@
         <w:t xml:space="preserve"> </w:t>
       </w:r>
       <w:r>
-        <w:t>(Preslav Nekov et al., 2016).</w:t>
+        <w:t>(</w:t>
+      </w:r>
+      <w:proofErr w:type="spellStart"/>
+      <w:r>
+        <w:t>Preslav</w:t>
+      </w:r>
+      <w:proofErr w:type="spellEnd"/>
+      <w:r>
+        <w:t xml:space="preserve"> </w:t>
+      </w:r>
+      <w:proofErr w:type="spellStart"/>
+      <w:r>
+        <w:t>Nekov</w:t>
+      </w:r>
+      <w:proofErr w:type="spellEnd"/>
+      <w:r>
+        <w:t xml:space="preserve"> et al., 2016).</w:t>
       </w:r>
     </w:p>
     <w:p>
@@ -506,6 +576,8 @@
       <w:pPr>
         <w:pStyle w:val="Heading2"/>
       </w:pPr>
+      <w:bookmarkStart w:id="0" w:name="_GoBack"/>
+      <w:bookmarkEnd w:id="0"/>
       <w:r>
         <w:lastRenderedPageBreak/>
         <w:t>Preprocessing</w:t>
@@ -531,9 +603,11 @@
       <w:r>
         <w:t>“</w:t>
       </w:r>
+      <w:proofErr w:type="spellStart"/>
       <w:r>
         <w:t>httptco</w:t>
       </w:r>
+      <w:proofErr w:type="spellEnd"/>
       <w:r>
         <w:t>”.</w:t>
       </w:r>
@@ -574,8 +648,25 @@
         <w:t xml:space="preserve"> someone refers to another entity and the abbreviations used that indicate positive, negative, or neutral sentiment</w:t>
       </w:r>
       <w:r>
-        <w:t xml:space="preserve"> (Balikas and Amini, 2016; </w:t>
-      </w:r>
+        <w:t xml:space="preserve"> (</w:t>
+      </w:r>
+      <w:proofErr w:type="spellStart"/>
+      <w:r>
+        <w:t>Balikas</w:t>
+      </w:r>
+      <w:proofErr w:type="spellEnd"/>
+      <w:r>
+        <w:t xml:space="preserve"> and </w:t>
+      </w:r>
+      <w:proofErr w:type="spellStart"/>
+      <w:r>
+        <w:t>Amini</w:t>
+      </w:r>
+      <w:proofErr w:type="spellEnd"/>
+      <w:r>
+        <w:t xml:space="preserve">, 2016; </w:t>
+      </w:r>
+      <w:proofErr w:type="spellStart"/>
       <w:r>
         <w:t>R</w:t>
       </w:r>
@@ -585,6 +676,7 @@
       <w:r>
         <w:t>biger</w:t>
       </w:r>
+      <w:proofErr w:type="spellEnd"/>
       <w:r>
         <w:t xml:space="preserve"> et al., 2016;</w:t>
       </w:r>
@@ -667,80 +759,681 @@
     <w:p>
       <w:pPr>
         <w:pStyle w:val="ACLTextFirstlineindent016"/>
-        <w:ind w:firstLine="0"/>
-        <w:rPr>
-          <w:lang w:eastAsia="ja-JP"/>
-        </w:rPr>
-      </w:pPr>
-      <w:r>
-        <w:t>From this, we then took our tweets and passed them into a Neural Network to break down tweets that contain conjunctions, believing that depending on the conjunctions, either the LHS or RHS might hold more weight toward predicting the positivity/negativity of a tweet’s sentiment.</w:t>
+        <w:ind w:firstLine="360"/>
+      </w:pPr>
+      <w:r>
+        <w:t>From this, we then took our tweets and passed them into a</w:t>
+      </w:r>
+      <w:r>
+        <w:t xml:space="preserve"> convolutional</w:t>
+      </w:r>
+      <w:r>
+        <w:t xml:space="preserve"> </w:t>
+      </w:r>
+      <w:r>
+        <w:t>n</w:t>
+      </w:r>
+      <w:r>
+        <w:t xml:space="preserve">eural </w:t>
+      </w:r>
+      <w:r>
+        <w:t>n</w:t>
+      </w:r>
+      <w:r>
+        <w:t xml:space="preserve">etwork to </w:t>
+      </w:r>
+      <w:r>
+        <w:t xml:space="preserve">learn to predict sentiment given the above </w:t>
+      </w:r>
+      <w:proofErr w:type="spellStart"/>
+      <w:r>
+        <w:t>feautres</w:t>
+      </w:r>
+      <w:proofErr w:type="spellEnd"/>
+      <w:r>
+        <w:t xml:space="preserve">. </w:t>
       </w:r>
     </w:p>
     <w:p>
       <w:pPr>
         <w:pStyle w:val="ACLTextFirstlineindent016"/>
-        <w:ind w:firstLine="708"/>
-      </w:pPr>
-      <w:r>
-        <w:t xml:space="preserve">We then took all tweets lacking conjunctions and the tweet halves created from the above “splitting” on conjunctions and passed them into a second neural net, where we </w:t>
-      </w:r>
-      <w:r>
-        <w:rPr>
-          <w:b/>
-        </w:rPr>
-        <w:t>some fancy terms on training</w:t>
-      </w:r>
-      <w:r>
-        <w:t xml:space="preserve">. We believe our approach on specifically splitting tweets up over conjunctions is a relatively unique to how teams approach this problem. We are aware that is has been used in some tools, such as VADER but haven’t seen much explicitly done over training on tweets with contractions </w:t>
-      </w:r>
-      <w:r>
-        <w:t>(Hutto and Gilbert, 2015).</w:t>
+        <w:ind w:firstLine="0"/>
+      </w:pPr>
+      <w:r>
+        <w:t xml:space="preserve">In our final project, before passing our tweets to our convolutional neural net, we will </w:t>
+      </w:r>
+      <w:r>
+        <w:t>break down tweets that contain conjunctions, believing that depending on the conjunctions, either the LHS or RHS might hold more weight toward predicting the positivity/negativity of a tweet’s sentiment.</w:t>
+      </w:r>
+      <w:r>
+        <w:rPr>
+          <w:lang w:eastAsia="ja-JP"/>
+        </w:rPr>
+        <w:t xml:space="preserve"> </w:t>
+      </w:r>
+      <w:r>
+        <w:t>T</w:t>
+      </w:r>
+      <w:r>
+        <w:t xml:space="preserve">hen all tweets lacking conjunctions and the tweet </w:t>
+      </w:r>
+      <w:r>
+        <w:t>“</w:t>
+      </w:r>
+      <w:r>
+        <w:t>halves</w:t>
+      </w:r>
+      <w:r>
+        <w:t>”</w:t>
+      </w:r>
+      <w:r>
+        <w:t xml:space="preserve"> created from the above “splitting” on conjunctions </w:t>
+      </w:r>
+      <w:r>
+        <w:t>will be</w:t>
+      </w:r>
+      <w:r>
+        <w:t xml:space="preserve"> passed into a second neural net, </w:t>
+      </w:r>
+      <w:r>
+        <w:t>where we will train on the aforementioned feature set.</w:t>
       </w:r>
     </w:p>
     <w:p>
       <w:pPr>
         <w:pStyle w:val="ACLTextFirstlineindent016"/>
-        <w:ind w:firstLine="0"/>
-      </w:pPr>
+        <w:ind w:firstLine="708"/>
+      </w:pPr>
+      <w:r>
+        <w:t xml:space="preserve">We believe our approach on specifically splitting </w:t>
+      </w:r>
+      <w:r>
+        <w:t>tweets up over conjunctions is</w:t>
+      </w:r>
+      <w:r>
+        <w:t xml:space="preserve"> relatively unique to how teams approach this problem. We are aware that is has been used in some tools, such as VADER but haven’t seen much explicitly done over </w:t>
+      </w:r>
       <w:r>
         <w:lastRenderedPageBreak/>
-        <w:tab/>
-        <w:t>After training our model, we used the DevTest data to see how well our features could predict sentiments and estimate the distribution of positive and negative tweets.</w:t>
+        <w:t xml:space="preserve">training on tweets with contractions </w:t>
+      </w:r>
+      <w:r>
+        <w:t>(</w:t>
+      </w:r>
+      <w:proofErr w:type="spellStart"/>
+      <w:r>
+        <w:t>Hutto</w:t>
+      </w:r>
+      <w:proofErr w:type="spellEnd"/>
+      <w:r>
+        <w:t xml:space="preserve"> and Gilbert, 2015).</w:t>
       </w:r>
     </w:p>
     <w:p>
       <w:pPr>
-        <w:pStyle w:val="Heading1"/>
-      </w:pPr>
-      <w:r>
-        <w:t>Preliminary Results</w:t>
+        <w:pStyle w:val="ACLTextFirstlineindent016"/>
+        <w:ind w:firstLine="708"/>
+      </w:pPr>
+      <w:r>
+        <w:t xml:space="preserve">Presently, we train each subtask using the appropriate </w:t>
+      </w:r>
+      <w:proofErr w:type="gramStart"/>
+      <w:r>
+        <w:t>amount</w:t>
+      </w:r>
+      <w:proofErr w:type="gramEnd"/>
+      <w:r>
+        <w:t xml:space="preserve"> of classifiers as dependent upon the subtask. However, we don’t yet accurately weight the topic for sentiment analysis.</w:t>
       </w:r>
     </w:p>
     <w:p>
       <w:pPr>
-        <w:rPr>
-          <w:b/>
-        </w:rPr>
-      </w:pPr>
-      <w:r>
-        <w:rPr>
-          <w:b/>
-        </w:rPr>
-        <w:t>INSERT SOME SHENANIGANS AND GRAPHS WE HAVEN’T DONE YET</w:t>
+        <w:pStyle w:val="ACLTextFirstlineindent016"/>
+        <w:ind w:firstLine="0"/>
+      </w:pPr>
+      <w:r>
+        <w:tab/>
+        <w:t xml:space="preserve">After training our model, we used the </w:t>
+      </w:r>
+      <w:proofErr w:type="spellStart"/>
+      <w:r>
+        <w:t>DevTest</w:t>
+      </w:r>
+      <w:proofErr w:type="spellEnd"/>
+      <w:r>
+        <w:t xml:space="preserve"> data to see how well our features could predict sentiments and estimate the distribution of positive and negative tweets.</w:t>
       </w:r>
     </w:p>
     <w:p>
       <w:pPr>
-        <w:rPr>
-          <w:b/>
-        </w:rPr>
-      </w:pPr>
+        <w:pStyle w:val="Heading1"/>
+      </w:pPr>
+      <w:r>
+        <w:t>Preliminary Results</w:t>
+      </w:r>
     </w:p>
     <w:p>
       <w:pPr>
+        <w:pStyle w:val="Heading2"/>
+      </w:pPr>
+      <w:r>
+        <w:t>Subtask A</w:t>
+      </w:r>
+    </w:p>
+    <w:p>
+      <w:r>
+        <w:t xml:space="preserve">By using the </w:t>
+      </w:r>
+      <m:oMath>
+        <m:sSubSup>
+          <m:sSubSupPr>
+            <m:ctrlPr>
+              <w:rPr>
+                <w:rFonts w:ascii="Cambria Math" w:hAnsi="Cambria Math"/>
+                <w:i/>
+              </w:rPr>
+            </m:ctrlPr>
+          </m:sSubSupPr>
+          <m:e>
+            <m:r>
+              <w:rPr>
+                <w:rFonts w:ascii="Cambria Math" w:hAnsi="Cambria Math"/>
+              </w:rPr>
+              <m:t>F</m:t>
+            </m:r>
+          </m:e>
+          <m:sub>
+            <m:r>
+              <w:rPr>
+                <w:rFonts w:ascii="Cambria Math" w:hAnsi="Cambria Math"/>
+              </w:rPr>
+              <m:t>1</m:t>
+            </m:r>
+          </m:sub>
+          <m:sup>
+            <m:r>
+              <w:rPr>
+                <w:rFonts w:ascii="Cambria Math" w:hAnsi="Cambria Math"/>
+              </w:rPr>
+              <m:t>PN</m:t>
+            </m:r>
+          </m:sup>
+        </m:sSubSup>
+      </m:oMath>
+      <w:r>
+        <w:t xml:space="preserve"> metric defined by </w:t>
+      </w:r>
+      <w:proofErr w:type="spellStart"/>
+      <w:r>
+        <w:t>Nakov</w:t>
+      </w:r>
+      <w:proofErr w:type="spellEnd"/>
+      <w:r>
+        <w:t xml:space="preserve"> </w:t>
+      </w:r>
+      <w:r>
+        <w:rPr>
+          <w:i/>
+        </w:rPr>
+        <w:t xml:space="preserve">et </w:t>
+      </w:r>
+      <w:proofErr w:type="spellStart"/>
+      <w:r>
+        <w:rPr>
+          <w:i/>
+        </w:rPr>
+        <w:t>alii</w:t>
+      </w:r>
+      <w:proofErr w:type="spellEnd"/>
+      <w:r>
+        <w:t xml:space="preserve"> and using their provided script to score our result on the 2016 Subtask A </w:t>
+      </w:r>
+      <w:proofErr w:type="spellStart"/>
+      <w:r>
+        <w:t>devtest</w:t>
+      </w:r>
+      <w:proofErr w:type="spellEnd"/>
+      <w:r>
+        <w:t xml:space="preserve"> data, we achieved a score of 0.3296.</w:t>
+      </w:r>
+      <w:r>
+        <w:t xml:space="preserve"> Note that higher is better (</w:t>
+      </w:r>
+      <w:proofErr w:type="spellStart"/>
+      <w:r>
+        <w:t>Nakov</w:t>
+      </w:r>
+      <w:proofErr w:type="spellEnd"/>
+      <w:r>
+        <w:t xml:space="preserve"> </w:t>
+      </w:r>
+      <w:r>
+        <w:rPr>
+          <w:i/>
+        </w:rPr>
+        <w:t>et al.,</w:t>
+      </w:r>
+      <w:r>
+        <w:t xml:space="preserve"> 2016).</w:t>
+      </w:r>
+    </w:p>
+    <w:p>
+      <w:pPr>
+        <w:pStyle w:val="Heading2"/>
+      </w:pPr>
+      <w:r>
+        <w:t>Subtask B</w:t>
+      </w:r>
+    </w:p>
+    <w:p>
+      <w:r>
+        <w:t xml:space="preserve">By using the </w:t>
+      </w:r>
+      <m:oMath>
+        <m:sSup>
+          <m:sSupPr>
+            <m:ctrlPr>
+              <w:rPr>
+                <w:rFonts w:ascii="Cambria Math" w:hAnsi="Cambria Math"/>
+                <w:i/>
+              </w:rPr>
+            </m:ctrlPr>
+          </m:sSupPr>
+          <m:e>
+            <m:r>
+              <m:rPr>
+                <m:sty m:val="p"/>
+              </m:rPr>
+              <w:rPr>
+                <w:rFonts w:ascii="Cambria Math" w:hAnsi="Cambria Math"/>
+                <w:sz w:val="24"/>
+                <w:szCs w:val="24"/>
+                <w:lang w:eastAsia="ja-JP"/>
+              </w:rPr>
+              <m:t>ρ</m:t>
+            </m:r>
+          </m:e>
+          <m:sup>
+            <m:r>
+              <w:rPr>
+                <w:rFonts w:ascii="Cambria Math" w:hAnsi="Cambria Math"/>
+              </w:rPr>
+              <m:t>PN</m:t>
+            </m:r>
+          </m:sup>
+        </m:sSup>
+      </m:oMath>
+      <w:r>
+        <w:t xml:space="preserve"> </w:t>
+      </w:r>
+      <w:r>
+        <w:t xml:space="preserve">metric defined by </w:t>
+      </w:r>
+      <w:proofErr w:type="spellStart"/>
+      <w:r>
+        <w:t>Nakov</w:t>
+      </w:r>
+      <w:proofErr w:type="spellEnd"/>
+      <w:r>
+        <w:t xml:space="preserve"> </w:t>
+      </w:r>
+      <w:r>
+        <w:rPr>
+          <w:i/>
+        </w:rPr>
+        <w:t xml:space="preserve">et </w:t>
+      </w:r>
+      <w:proofErr w:type="spellStart"/>
+      <w:r>
+        <w:rPr>
+          <w:i/>
+        </w:rPr>
+        <w:t>alii</w:t>
+      </w:r>
+      <w:proofErr w:type="spellEnd"/>
+      <w:r>
+        <w:t xml:space="preserve"> and using their provided script to score our result on the 2016 Subtask </w:t>
+      </w:r>
+      <w:r>
+        <w:t>BD</w:t>
+      </w:r>
+      <w:r>
+        <w:t xml:space="preserve"> </w:t>
+      </w:r>
+      <w:proofErr w:type="spellStart"/>
+      <w:r>
+        <w:t>devtest</w:t>
+      </w:r>
+      <w:proofErr w:type="spellEnd"/>
+      <w:r>
+        <w:t xml:space="preserve"> data, we achieved a score of 0.</w:t>
+      </w:r>
+      <w:r>
+        <w:t>5</w:t>
+      </w:r>
+      <w:r>
+        <w:t>12.</w:t>
+      </w:r>
+      <w:r>
+        <w:t xml:space="preserve"> </w:t>
+      </w:r>
+      <w:r>
+        <w:t>Note that higher is better and baseline should be around 0.5 (</w:t>
+      </w:r>
+      <w:proofErr w:type="spellStart"/>
+      <w:r>
+        <w:t>Nakov</w:t>
+      </w:r>
+      <w:proofErr w:type="spellEnd"/>
+      <w:r>
+        <w:t xml:space="preserve"> </w:t>
+      </w:r>
+      <w:r>
+        <w:rPr>
+          <w:i/>
+        </w:rPr>
+        <w:t>et al.,</w:t>
+      </w:r>
+      <w:r>
+        <w:t xml:space="preserve"> 2016).</w:t>
+      </w:r>
+    </w:p>
+    <w:p>
+      <w:pPr>
+        <w:pStyle w:val="Heading2"/>
+      </w:pPr>
+      <w:r>
+        <w:t>Subtask C</w:t>
+      </w:r>
+    </w:p>
+    <w:p>
+      <w:r>
+        <w:t xml:space="preserve">By using the </w:t>
+      </w:r>
+      <m:oMath>
+        <m:sSup>
+          <m:sSupPr>
+            <m:ctrlPr>
+              <w:rPr>
+                <w:rFonts w:ascii="Cambria Math" w:hAnsi="Cambria Math"/>
+                <w:i/>
+              </w:rPr>
+            </m:ctrlPr>
+          </m:sSupPr>
+          <m:e>
+            <m:r>
+              <m:rPr>
+                <m:sty m:val="p"/>
+              </m:rPr>
+              <w:rPr>
+                <w:rFonts w:ascii="Cambria Math" w:hAnsi="Cambria Math"/>
+                <w:sz w:val="24"/>
+                <w:szCs w:val="24"/>
+                <w:lang w:eastAsia="ja-JP"/>
+              </w:rPr>
+              <m:t>MAE</m:t>
+            </m:r>
+          </m:e>
+          <m:sup>
+            <m:r>
+              <w:rPr>
+                <w:rFonts w:ascii="Cambria Math" w:hAnsi="Cambria Math"/>
+              </w:rPr>
+              <m:t>M</m:t>
+            </m:r>
+          </m:sup>
+        </m:sSup>
+      </m:oMath>
+      <w:r>
+        <w:t xml:space="preserve">metric defined by </w:t>
+      </w:r>
+      <w:proofErr w:type="spellStart"/>
+      <w:r>
+        <w:t>Nakov</w:t>
+      </w:r>
+      <w:proofErr w:type="spellEnd"/>
+      <w:r>
+        <w:t xml:space="preserve"> </w:t>
+      </w:r>
+      <w:r>
+        <w:rPr>
+          <w:i/>
+        </w:rPr>
+        <w:t xml:space="preserve">et </w:t>
+      </w:r>
+      <w:proofErr w:type="spellStart"/>
+      <w:r>
+        <w:rPr>
+          <w:i/>
+        </w:rPr>
+        <w:t>alii</w:t>
+      </w:r>
+      <w:proofErr w:type="spellEnd"/>
+      <w:r>
+        <w:t xml:space="preserve"> and using their provided script to score our result on the 2016 Subtask </w:t>
+      </w:r>
+      <w:r>
+        <w:t>CE</w:t>
+      </w:r>
+      <w:r>
+        <w:t xml:space="preserve"> </w:t>
+      </w:r>
+      <w:proofErr w:type="spellStart"/>
+      <w:r>
+        <w:t>devtest</w:t>
+      </w:r>
+      <w:proofErr w:type="spellEnd"/>
+      <w:r>
+        <w:t xml:space="preserve"> data, we achieved a score of </w:t>
+      </w:r>
+      <w:r>
+        <w:t>1.28</w:t>
+      </w:r>
+      <w:r>
+        <w:t>.</w:t>
+      </w:r>
+      <w:r>
+        <w:t xml:space="preserve"> Note that lower is better (</w:t>
+      </w:r>
+      <w:proofErr w:type="spellStart"/>
+      <w:r>
+        <w:t>Nakov</w:t>
+      </w:r>
+      <w:proofErr w:type="spellEnd"/>
+      <w:r>
+        <w:t xml:space="preserve"> </w:t>
+      </w:r>
+      <w:r>
+        <w:rPr>
+          <w:i/>
+        </w:rPr>
+        <w:t xml:space="preserve">et al., </w:t>
+      </w:r>
+      <w:r>
+        <w:t>2016).</w:t>
+      </w:r>
+    </w:p>
+    <w:p>
+      <w:pPr>
+        <w:pStyle w:val="Heading2"/>
+      </w:pPr>
+      <w:r>
+        <w:t>Subtask D</w:t>
+      </w:r>
+    </w:p>
+    <w:p>
+      <w:r>
+        <w:t xml:space="preserve">By using the </w:t>
+      </w:r>
+      <m:oMath>
+        <m:r>
+          <w:rPr>
+            <w:rFonts w:ascii="Cambria Math" w:hAnsi="Cambria Math"/>
+          </w:rPr>
+          <m:t>KLD</m:t>
+        </m:r>
+      </m:oMath>
+      <w:r>
+        <w:t xml:space="preserve"> </w:t>
+      </w:r>
+      <w:r>
+        <w:t xml:space="preserve">metric defined by </w:t>
+      </w:r>
+      <w:proofErr w:type="spellStart"/>
+      <w:r>
+        <w:t>Nakov</w:t>
+      </w:r>
+      <w:proofErr w:type="spellEnd"/>
+      <w:r>
+        <w:t xml:space="preserve"> </w:t>
+      </w:r>
+      <w:r>
+        <w:rPr>
+          <w:i/>
+        </w:rPr>
+        <w:t xml:space="preserve">et </w:t>
+      </w:r>
+      <w:proofErr w:type="spellStart"/>
+      <w:r>
+        <w:rPr>
+          <w:i/>
+        </w:rPr>
+        <w:t>alii</w:t>
+      </w:r>
+      <w:proofErr w:type="spellEnd"/>
+      <w:r>
+        <w:t xml:space="preserve"> and using their provided script to score our result on the 2016 Subtask BD </w:t>
+      </w:r>
+      <w:proofErr w:type="spellStart"/>
+      <w:r>
+        <w:t>devtest</w:t>
+      </w:r>
+      <w:proofErr w:type="spellEnd"/>
+      <w:r>
+        <w:t xml:space="preserve"> data, we achieved a score of 0.</w:t>
+      </w:r>
+      <w:r>
+        <w:t>408</w:t>
+      </w:r>
+      <w:r>
+        <w:t xml:space="preserve">. </w:t>
+      </w:r>
+      <w:r>
+        <w:t>Here, the lower the score the better</w:t>
+      </w:r>
+      <w:r>
+        <w:t xml:space="preserve"> (</w:t>
+      </w:r>
+      <w:proofErr w:type="spellStart"/>
+      <w:r>
+        <w:t>Nakov</w:t>
+      </w:r>
+      <w:proofErr w:type="spellEnd"/>
+      <w:r>
+        <w:t xml:space="preserve"> </w:t>
+      </w:r>
+      <w:r>
+        <w:rPr>
+          <w:i/>
+        </w:rPr>
+        <w:t xml:space="preserve">et al., </w:t>
+      </w:r>
+      <w:r>
+        <w:t>2016</w:t>
+      </w:r>
+      <w:r>
+        <w:t>).</w:t>
+      </w:r>
+    </w:p>
+    <w:p>
+      <w:pPr>
+        <w:pStyle w:val="Heading2"/>
+      </w:pPr>
+      <w:r>
+        <w:t>Subtask E</w:t>
+      </w:r>
+    </w:p>
+    <w:p>
+      <w:r>
+        <w:t xml:space="preserve">By using the </w:t>
+      </w:r>
+      <m:oMath>
+        <m:r>
+          <w:rPr>
+            <w:rFonts w:ascii="Cambria Math" w:hAnsi="Cambria Math"/>
+          </w:rPr>
+          <m:t>EMD</m:t>
+        </m:r>
+      </m:oMath>
+      <w:r>
+        <w:t xml:space="preserve"> </w:t>
+      </w:r>
+      <w:r>
+        <w:t xml:space="preserve">metric defined by </w:t>
+      </w:r>
+      <w:proofErr w:type="spellStart"/>
+      <w:r>
+        <w:t>Nakov</w:t>
+      </w:r>
+      <w:proofErr w:type="spellEnd"/>
+      <w:r>
+        <w:t xml:space="preserve"> </w:t>
+      </w:r>
+      <w:r>
+        <w:rPr>
+          <w:i/>
+        </w:rPr>
+        <w:t xml:space="preserve">et </w:t>
+      </w:r>
+      <w:proofErr w:type="spellStart"/>
+      <w:r>
+        <w:rPr>
+          <w:i/>
+        </w:rPr>
+        <w:t>alii</w:t>
+      </w:r>
+      <w:proofErr w:type="spellEnd"/>
+      <w:r>
+        <w:t xml:space="preserve"> and using their provided script to score our result on the 2016 Subtask CE </w:t>
+      </w:r>
+      <w:proofErr w:type="spellStart"/>
+      <w:r>
+        <w:t>devtest</w:t>
+      </w:r>
+      <w:proofErr w:type="spellEnd"/>
+      <w:r>
+        <w:t xml:space="preserve"> data, we achieved a score of </w:t>
+      </w:r>
+      <w:r>
+        <w:t>0.378</w:t>
+      </w:r>
+      <w:r>
+        <w:t>. Note that lower is better (</w:t>
+      </w:r>
+      <w:proofErr w:type="spellStart"/>
+      <w:r>
+        <w:t>Nakov</w:t>
+      </w:r>
+      <w:proofErr w:type="spellEnd"/>
+      <w:r>
+        <w:t xml:space="preserve"> </w:t>
+      </w:r>
+      <w:r>
+        <w:rPr>
+          <w:i/>
+        </w:rPr>
+        <w:t xml:space="preserve">et al., </w:t>
+      </w:r>
+      <w:r>
+        <w:t>2016).</w:t>
+      </w:r>
+    </w:p>
+    <w:p>
+      <w:pPr>
         <w:pStyle w:val="Heading1"/>
       </w:pPr>
       <w:r>
+        <w:lastRenderedPageBreak/>
         <w:t>Timeline</w:t>
       </w:r>
     </w:p>
@@ -992,13 +1685,12 @@
         </w:tc>
       </w:tr>
     </w:tbl>
-    <w:p/>
     <w:p>
       <w:pPr>
-        <w:pStyle w:val="ACLSubsection"/>
-      </w:pPr>
-      <w:r>
-        <w:t xml:space="preserve">Sections </w:t>
+        <w:pStyle w:val="ACLAcknowledgmentsHeader"/>
+      </w:pPr>
+      <w:r>
+        <w:t>Acknowledgments</w:t>
       </w:r>
     </w:p>
     <w:p>
@@ -1006,53 +1698,54 @@
         <w:pStyle w:val="ACLText"/>
       </w:pPr>
       <w:r>
-        <w:rPr>
-          <w:b/>
-          <w:bCs/>
-        </w:rPr>
-        <w:t>Headings:</w:t>
-      </w:r>
-      <w:r>
-        <w:t xml:space="preserve">  Type and label section and subsection headings in the style shown on the present document. Use numbered sections (Arabic numerals) in order to facilitate cross references. Number subsections with the section number and the subsection number separate</w:t>
-      </w:r>
-      <w:r>
-        <w:t xml:space="preserve">d by a dot, in Arabic numerals.  </w:t>
-      </w:r>
-      <w:r>
-        <w:t>In bold, u</w:t>
-      </w:r>
-      <w:r>
-        <w:t>se 11 points for subsection headings, 12 points for section headings</w:t>
-      </w:r>
-      <w:r>
-        <w:t xml:space="preserve"> and the Abstract heading</w:t>
-      </w:r>
-      <w:r>
-        <w:t>,</w:t>
-      </w:r>
-      <w:r>
-        <w:t xml:space="preserve"> 15 points for the title.</w:t>
+        <w:t>Evan Akers wrote the spell-checking feature extraction function.</w:t>
       </w:r>
     </w:p>
     <w:p>
       <w:pPr>
-        <w:pStyle w:val="ACLTextFirstlineindent016"/>
-        <w:rPr>
-          <w:rStyle w:val="ACLTextChar"/>
-        </w:rPr>
-      </w:pPr>
-      <w:r>
-        <w:rPr>
-          <w:b/>
-          <w:bCs/>
-        </w:rPr>
-        <w:t>Citations:</w:t>
-      </w:r>
-      <w:r>
-        <w:rPr>
-          <w:rStyle w:val="ACLTextChar"/>
-        </w:rPr>
-        <w:t xml:space="preserve">  Citations within the text appear in parentheses as (Gusfield, 1997) or, if the author's name appears in the text itself, as Gusfield (1997). Append lowercase letters to the year in cases of ambiguities. Treat double authors as in (Aho and Ullman, 1972), but write as in (Chandra et al., 1981) when more than two authors are involved. Collapse multiple citations as in (Gusfield, 1997; Aho and Ullman, 1972).</w:t>
+        <w:pStyle w:val="ACLText"/>
+        <w:ind w:firstLine="230"/>
+      </w:pPr>
+      <w:r>
+        <w:t xml:space="preserve">Kyle </w:t>
+      </w:r>
+      <w:proofErr w:type="spellStart"/>
+      <w:r>
+        <w:t>Arens</w:t>
+      </w:r>
+      <w:proofErr w:type="spellEnd"/>
+      <w:r>
+        <w:t xml:space="preserve"> developed the data parsing algorithm to break down input data into data structures consumed internally by our algorithms. </w:t>
+      </w:r>
+      <w:r>
+        <w:t xml:space="preserve">He extended this into creating the “data flow” pipeline from reading the input files to creating the neural net data objects. </w:t>
+      </w:r>
+      <w:r>
+        <w:t xml:space="preserve">This included reading the input data, performing the text preprocessing on that data, and transforming into the output data format. Kyle wrote the </w:t>
+      </w:r>
+      <w:r>
+        <w:t>word indexing</w:t>
+      </w:r>
+      <w:r>
+        <w:t xml:space="preserve"> function that took the list of unique words and the counts from the input set and transformed that into a list of significant words and their corresponding indices for use in our vector graphs consumed by </w:t>
+      </w:r>
+      <w:r>
+        <w:t>the</w:t>
+      </w:r>
+      <w:r>
+        <w:t xml:space="preserve"> neural net. </w:t>
+      </w:r>
+      <w:r>
+        <w:t xml:space="preserve">Next, he wrote the word to vector function which takes the previously mentioned list of significant words, all of the input tweets, and list of features and abstracts them into three multi-dimensional graphs that match the input data structure the neural net requires. </w:t>
+      </w:r>
+      <w:r>
+        <w:t>Kyle worked with Joe to create the conjunction net (not used in our proof of concept, but will be included for final submission) and verified the mathematical algorithms within the neural net. Kyle improved code-readability by</w:t>
+      </w:r>
+      <w:r>
+        <w:t xml:space="preserve"> refactoring variable names and documenting </w:t>
+      </w:r>
+      <w:r>
+        <w:t>all code written.</w:t>
       </w:r>
     </w:p>
     <w:p>
@@ -1060,241 +1753,182 @@
         <w:pStyle w:val="ACLTextFirstlineindent016"/>
       </w:pPr>
       <w:r>
-        <w:rPr>
-          <w:b/>
-          <w:bCs/>
-        </w:rPr>
-        <w:t>References:</w:t>
-      </w:r>
-      <w:r>
-        <w:rPr>
-          <w:rStyle w:val="ACLTextChar"/>
-        </w:rPr>
-        <w:t xml:space="preserve">  References should appear under the heading </w:t>
-      </w:r>
-      <w:r>
-        <w:rPr>
-          <w:b/>
-          <w:bCs/>
-        </w:rPr>
-        <w:t>References</w:t>
-      </w:r>
-      <w:r>
-        <w:rPr>
-          <w:rStyle w:val="ACLTextChar"/>
-        </w:rPr>
-        <w:t xml:space="preserve"> at the end of the document, but </w:t>
-      </w:r>
-      <w:r>
-        <w:rPr>
-          <w:rStyle w:val="ACLTextChar"/>
-        </w:rPr>
+        <w:t>Ryan Benner initially contributed at a higher level to this project, by doing background research on semantic analysis and what other groups have done previously</w:t>
+      </w:r>
+      <w:r>
+        <w:t xml:space="preserve"> for SemEval-2016 Task 4</w:t>
+      </w:r>
+      <w:r>
+        <w:t xml:space="preserve">. After this, working with Joe, Ryan came up with the initial preprocessing and target feature extractions we </w:t>
+      </w:r>
+      <w:r>
         <w:lastRenderedPageBreak/>
-        <w:t xml:space="preserve">before any Appendices, unless the appendices contain references. Arrange the references alphabetically by first author, rather than by order of occurrence in the text. Provide as complete a reference as possible, using a consistent format, such as the one for </w:t>
-      </w:r>
-      <w:r>
-        <w:rPr>
-          <w:rStyle w:val="ACLTextChar"/>
-          <w:rFonts w:ascii="Times-Italic" w:hAnsi="Times-Italic"/>
-          <w:i/>
-          <w:iCs/>
-        </w:rPr>
-        <w:t>Computational Linguistics</w:t>
-      </w:r>
-      <w:r>
-        <w:rPr>
-          <w:rStyle w:val="ACLTextChar"/>
-        </w:rPr>
-        <w:t xml:space="preserve"> or the one in the </w:t>
-      </w:r>
-      <w:r>
-        <w:rPr>
-          <w:rStyle w:val="ACLTextChar"/>
-          <w:rFonts w:ascii="Times-Italic" w:hAnsi="Times-Italic"/>
-          <w:i/>
-          <w:iCs/>
-        </w:rPr>
-        <w:t>Publication Manual of the American Psychological Association</w:t>
-      </w:r>
-      <w:r>
-        <w:rPr>
-          <w:rStyle w:val="ACLTextChar"/>
-        </w:rPr>
-        <w:t xml:space="preserve"> (American Psychological Association, 1983). Authors’ full names rather than initials are preferred.  </w:t>
-      </w:r>
-      <w:r>
-        <w:t xml:space="preserve">You may use </w:t>
-      </w:r>
-      <w:r>
-        <w:rPr>
-          <w:rStyle w:val="ACLTextChar"/>
-          <w:b/>
-          <w:bCs/>
-        </w:rPr>
-        <w:t>standard</w:t>
-      </w:r>
-      <w:r>
-        <w:rPr>
-          <w:rStyle w:val="ACLTextChar"/>
-          <w:b/>
-          <w:bCs/>
-        </w:rPr>
+        <w:t>used in our preliminary results. He was directly responsible for most of the feature implementation annotation on token</w:t>
+      </w:r>
+      <w:r>
+        <w:t>s</w:t>
+      </w:r>
+      <w:r>
+        <w:t>, writing the following algorithms for annotation: hashtag annotation, punctuation annotation, and part-of-speech annotation.</w:t>
+      </w:r>
+      <w:r>
+        <w:t xml:space="preserve"> These functions contributed to the data-flow pipeline.</w:t>
+      </w:r>
+      <w:r>
         <w:t xml:space="preserve"> </w:t>
       </w:r>
       <w:r>
-        <w:t>abbreviations for conferences</w:t>
-      </w:r>
-      <w:r>
-        <w:rPr>
-          <w:rStyle w:val="ACLFootnoteReference"/>
-        </w:rPr>
-        <w:footnoteReference w:id="3"/>
-      </w:r>
-      <w:r>
-        <w:t xml:space="preserve"> and journals</w:t>
-      </w:r>
-      <w:r>
-        <w:rPr>
-          <w:rStyle w:val="ACLFootnoteReference"/>
-        </w:rPr>
-        <w:footnoteReference w:id="4"/>
-      </w:r>
-      <w:r>
-        <w:t>.</w:t>
+        <w:t xml:space="preserve">He also contributed to the </w:t>
+      </w:r>
+      <w:r>
+        <w:t>data</w:t>
+      </w:r>
+      <w:r>
+        <w:t xml:space="preserve"> pipeline by filtering out “Not Available” tweets. </w:t>
+      </w:r>
+      <w:r>
+        <w:t xml:space="preserve">Ryan created the word count function for creating a list of unique words counts, denoted by their token-form and associated part-of-speech. After this, Ryan wrote </w:t>
+      </w:r>
+      <w:r>
+        <w:t>the project proposal document.</w:t>
       </w:r>
       <w:r>
         <w:t xml:space="preserve"> </w:t>
+      </w:r>
+      <w:r>
+        <w:t xml:space="preserve">Ryan also obtained the result data from running the prediction algorithms and compiled them for use in this report. </w:t>
+      </w:r>
+      <w:r>
+        <w:t>Early in the development process, Ryan fixed minor bugs that occurred as we constructed the data-flow pipeline.</w:t>
       </w:r>
     </w:p>
     <w:p>
       <w:pPr>
-        <w:pStyle w:val="ACLAcknowledgmentsHeader"/>
-      </w:pPr>
-      <w:r>
-        <w:t>Acknowledgments</w:t>
+        <w:pStyle w:val="ACLTextFirstlineindent016"/>
+      </w:pPr>
+      <w:r>
+        <w:t>Joe Hirschfeld</w:t>
+      </w:r>
+      <w:r>
+        <w:t xml:space="preserve"> </w:t>
+      </w:r>
+      <w:r>
+        <w:t>wrote</w:t>
+      </w:r>
+      <w:r>
+        <w:t xml:space="preserve"> various parts of our code base. First, he authored</w:t>
+      </w:r>
+      <w:r>
+        <w:t xml:space="preserve"> </w:t>
+      </w:r>
+      <w:r>
+        <w:t>the scripts to</w:t>
+      </w:r>
+      <w:r>
+        <w:t xml:space="preserve"> download the data from Twitter and filter it according to the Twitter terms of service</w:t>
+      </w:r>
+      <w:r>
+        <w:t xml:space="preserve"> </w:t>
+      </w:r>
+      <w:r>
+        <w:t xml:space="preserve">to </w:t>
+      </w:r>
+      <w:r>
+        <w:t>create</w:t>
+      </w:r>
+      <w:r>
+        <w:t xml:space="preserve"> both algorithm- and</w:t>
+      </w:r>
+      <w:r>
+        <w:t xml:space="preserve"> score-ready versions of </w:t>
+      </w:r>
+      <w:r>
+        <w:t xml:space="preserve">all the data we used for training and dev-testing. Next, he authored both our conjunction-engine related neural net as well as the feature-extraction and sentiment-analysis neural net. As part of the sentiment-analysis neural net, Joe took the data parsed and massaged by Kyle and Ryan’s code, and transformed them into various vectors and matrices for use by the sentiment engine. During the neural net development process, he worked with Kyle on the math-related algorithms of the neural net and afterward, spent his time tuning the various hyper-parameters on the sentiment neural net. During the development cycle, Joe took time to clean up the code database, doing necessary refactors </w:t>
+      </w:r>
+      <w:r>
+        <w:t>to keep the code clean and maintainable.</w:t>
       </w:r>
     </w:p>
     <w:p>
       <w:pPr>
-        <w:pStyle w:val="ACLText"/>
-      </w:pPr>
-      <w:r>
-        <w:t xml:space="preserve">Kyle Arens developed the data parsing algorithm to break down input data into data structures consumed internally by our algorithms. </w:t>
-      </w:r>
-      <w:r>
-        <w:t xml:space="preserve">He extended this into creating the “data flow” pipeline from reading the input files to creating the neural net data objects. </w:t>
-      </w:r>
-      <w:r>
-        <w:t xml:space="preserve">This included reading the input data, performing the text preprocessing on that data, and transforming into the output data format. Kyle wrote the </w:t>
-      </w:r>
-      <w:r>
-        <w:t>word indexing</w:t>
-      </w:r>
-      <w:r>
-        <w:t xml:space="preserve"> function that took the list of unique words and the counts from the input set and transformed that into a list of significant words and their corresponding indices for use in our vector graphs consumed by </w:t>
-      </w:r>
-      <w:r>
-        <w:t>the</w:t>
-      </w:r>
-      <w:r>
-        <w:t xml:space="preserve"> neural net. </w:t>
-      </w:r>
-      <w:r>
-        <w:t xml:space="preserve">Next, he wrote the word to vector function which takes the previously mentioned list of significant words, all of the input tweets, and list of features and abstracts them into three multi-dimensional graphs that match the input data structure the neural net requires. </w:t>
-      </w:r>
-      <w:r>
-        <w:t>Kyle worked with Joe to create the conjunction net (not used in our proof of concept, but will be included for final submission) and verified the mathematical algorithms within the neural net. Kyle improved code-readability by</w:t>
-      </w:r>
-      <w:r>
-        <w:t xml:space="preserve"> refactoring variable names and documenting </w:t>
-      </w:r>
-      <w:r>
-        <w:t>all code written.</w:t>
+        <w:pStyle w:val="ACLReferencesHeader"/>
+      </w:pPr>
+      <w:r>
+        <w:t xml:space="preserve">References </w:t>
+      </w:r>
+      <w:r>
+        <w:t>1,7,10,13</w:t>
       </w:r>
     </w:p>
     <w:p>
       <w:pPr>
-        <w:pStyle w:val="ACLTextFirstlineindent016"/>
-      </w:pPr>
-      <w:r>
-        <w:t>Ryan Benner initially contributed at a higher level to this project, by doing background research on semantic analysis and what other groups have done previously</w:t>
-      </w:r>
-      <w:r>
-        <w:t xml:space="preserve"> for SemEval-2016 Task 4</w:t>
-      </w:r>
-      <w:r>
-        <w:t>. After this, working with Joe, Ryan came up with the initial preprocessing and target feature extractions we used in our preliminary results. He was directly responsible for most of the feature implementation annotation on token</w:t>
-      </w:r>
-      <w:r>
-        <w:t>s</w:t>
-      </w:r>
-      <w:r>
-        <w:t>, writing the following algorithms for annotation: hashtag annotation, punctuation an</w:t>
-      </w:r>
-      <w:r>
-        <w:lastRenderedPageBreak/>
-        <w:t>notation, and part-of-speech annotation.</w:t>
-      </w:r>
-      <w:r>
-        <w:t xml:space="preserve"> Ryan created the word count function for creating a list of unique words counts, denoted by their token-form and associated part-of-speech. After this, Ryan wrote </w:t>
-      </w:r>
-      <w:r>
-        <w:t>the project proposal document.</w:t>
+        <w:pStyle w:val="ACLReferencesText"/>
+        <w:rPr>
+          <w:lang w:eastAsia="ja-JP"/>
+        </w:rPr>
+      </w:pPr>
+      <w:r>
+        <w:t xml:space="preserve">C.J. </w:t>
+      </w:r>
+      <w:proofErr w:type="spellStart"/>
+      <w:r>
+        <w:t>Hutto</w:t>
+      </w:r>
+      <w:proofErr w:type="spellEnd"/>
+      <w:r>
+        <w:t xml:space="preserve"> and E.E. Gilbert. 2014. VADER: A Parsimonious Rule-based Model for Sentiment Analysis of Social Media Text. In </w:t>
+      </w:r>
+      <w:r>
+        <w:rPr>
+          <w:i/>
+        </w:rPr>
+        <w:t>Eighth International Conference on Weblogs and Social Media (ICWSM-14)</w:t>
+      </w:r>
+      <w:r>
+        <w:t>, Ann Arbor, MI.</w:t>
       </w:r>
     </w:p>
     <w:p>
       <w:pPr>
-        <w:pStyle w:val="ACLTextFirstlineindent016"/>
-      </w:pPr>
-      <w:r>
-        <w:t>Joe Hirschfeld</w:t>
-      </w:r>
-      <w:bookmarkStart w:id="0" w:name="_GoBack"/>
-      <w:bookmarkEnd w:id="0"/>
-    </w:p>
-    <w:p>
-      <w:pPr>
-        <w:pStyle w:val="ACLReferencesHeader"/>
-      </w:pPr>
-      <w:r>
-        <w:t xml:space="preserve">References </w:t>
-      </w:r>
-      <w:r>
-        <w:t>1,7,10,13</w:t>
-      </w:r>
-    </w:p>
-    <w:p>
-      <w:pPr>
         <w:pStyle w:val="ACLReferencesText"/>
         <w:rPr>
           <w:lang w:eastAsia="ja-JP"/>
         </w:rPr>
       </w:pPr>
       <w:r>
-        <w:t xml:space="preserve">C.J. Hutto and E.E. Gilbert. 2014. VADER: A Parsimonious Rule-based Model for Sentiment Analysis of Social Media Text. In </w:t>
-      </w:r>
-      <w:r>
-        <w:rPr>
-          <w:i/>
-        </w:rPr>
-        <w:t>Eighth International Conference on Weblogs and Social Media (ICWSM-14)</w:t>
-      </w:r>
-      <w:r>
-        <w:t>, Ann Arbor, MI.</w:t>
-      </w:r>
-    </w:p>
-    <w:p>
-      <w:pPr>
-        <w:pStyle w:val="ACLReferencesText"/>
-        <w:rPr>
-          <w:lang w:eastAsia="ja-JP"/>
-        </w:rPr>
-      </w:pPr>
-      <w:r>
-        <w:t>Georgios Balikas and Massih</w:t>
-      </w:r>
-      <w:r>
-        <w:t>-Reza Amini. 2016. TwiSE at SemEval-2016 Task 4: Twitter Sentiment Classification</w:t>
+        <w:t xml:space="preserve">Georgios </w:t>
+      </w:r>
+      <w:proofErr w:type="spellStart"/>
+      <w:r>
+        <w:t>Balikas</w:t>
+      </w:r>
+      <w:proofErr w:type="spellEnd"/>
+      <w:r>
+        <w:t xml:space="preserve"> and </w:t>
+      </w:r>
+      <w:proofErr w:type="spellStart"/>
+      <w:r>
+        <w:t>Massih</w:t>
+      </w:r>
+      <w:proofErr w:type="spellEnd"/>
+      <w:r>
+        <w:t xml:space="preserve">-Reza </w:t>
+      </w:r>
+      <w:proofErr w:type="spellStart"/>
+      <w:r>
+        <w:t>Amini</w:t>
+      </w:r>
+      <w:proofErr w:type="spellEnd"/>
+      <w:r>
+        <w:t xml:space="preserve">. 2016. </w:t>
+      </w:r>
+      <w:proofErr w:type="spellStart"/>
+      <w:r>
+        <w:t>TwiSE</w:t>
+      </w:r>
+      <w:proofErr w:type="spellEnd"/>
+      <w:r>
+        <w:t xml:space="preserve"> at SemEval-2016 Task 4: Twitter Sentiment Classification</w:t>
       </w:r>
       <w:r>
         <w:rPr>
@@ -1335,9 +1969,51 @@
       <w:pPr>
         <w:pStyle w:val="ACLReferencesText"/>
       </w:pPr>
-      <w:r>
-        <w:t>Preslav Nakov, Alan Ritter, Sara Rosenthal, Fabrizio Sebastiani, and Veselin Stoyanov</w:t>
-      </w:r>
+      <w:proofErr w:type="spellStart"/>
+      <w:r>
+        <w:t>Preslav</w:t>
+      </w:r>
+      <w:proofErr w:type="spellEnd"/>
+      <w:r>
+        <w:t xml:space="preserve"> </w:t>
+      </w:r>
+      <w:proofErr w:type="spellStart"/>
+      <w:r>
+        <w:t>Nakov</w:t>
+      </w:r>
+      <w:proofErr w:type="spellEnd"/>
+      <w:r>
+        <w:t xml:space="preserve">, Alan Ritter, Sara Rosenthal, </w:t>
+      </w:r>
+      <w:proofErr w:type="spellStart"/>
+      <w:r>
+        <w:t>Fabrizio</w:t>
+      </w:r>
+      <w:proofErr w:type="spellEnd"/>
+      <w:r>
+        <w:t xml:space="preserve"> </w:t>
+      </w:r>
+      <w:proofErr w:type="spellStart"/>
+      <w:r>
+        <w:t>Sebastiani</w:t>
+      </w:r>
+      <w:proofErr w:type="spellEnd"/>
+      <w:r>
+        <w:t xml:space="preserve">, and </w:t>
+      </w:r>
+      <w:proofErr w:type="spellStart"/>
+      <w:r>
+        <w:t>Veselin</w:t>
+      </w:r>
+      <w:proofErr w:type="spellEnd"/>
+      <w:r>
+        <w:t xml:space="preserve"> </w:t>
+      </w:r>
+      <w:proofErr w:type="spellStart"/>
+      <w:r>
+        <w:t>Stoyanov</w:t>
+      </w:r>
+      <w:proofErr w:type="spellEnd"/>
       <w:r>
         <w:t>.</w:t>
       </w:r>
@@ -1382,7 +2058,14 @@
         <w:rPr>
           <w:i/>
         </w:rPr>
-        <w:t xml:space="preserve"> International Workshop on Semantic Evaluation (SemEval-2016)</w:t>
+        <w:t xml:space="preserve"> </w:t>
+      </w:r>
+      <w:r>
+        <w:rPr>
+          <w:i/>
+        </w:rPr>
+        <w:lastRenderedPageBreak/>
+        <w:t>International Workshop on Semantic Evaluation (SemEval-2016)</w:t>
       </w:r>
       <w:r>
         <w:t>, San Diego, US</w:t>
@@ -1396,25 +2079,89 @@
         <w:pStyle w:val="ACLReferencesText"/>
       </w:pPr>
       <w:r>
-        <w:t>Stefan R</w:t>
+        <w:t xml:space="preserve">Stefan </w:t>
+      </w:r>
+      <w:proofErr w:type="spellStart"/>
+      <w:r>
+        <w:t>R</w:t>
       </w:r>
       <w:r>
         <w:t>ä</w:t>
       </w:r>
       <w:r>
-        <w:t>biger, Mishal Kazmi, Y</w:t>
+        <w:t>biger</w:t>
+      </w:r>
+      <w:proofErr w:type="spellEnd"/>
+      <w:r>
+        <w:t xml:space="preserve">, </w:t>
+      </w:r>
+      <w:proofErr w:type="spellStart"/>
+      <w:r>
+        <w:t>Mishal</w:t>
+      </w:r>
+      <w:proofErr w:type="spellEnd"/>
+      <w:r>
+        <w:t xml:space="preserve"> </w:t>
+      </w:r>
+      <w:proofErr w:type="spellStart"/>
+      <w:r>
+        <w:t>Kazmi</w:t>
+      </w:r>
+      <w:proofErr w:type="spellEnd"/>
+      <w:r>
+        <w:t xml:space="preserve">, </w:t>
+      </w:r>
+      <w:proofErr w:type="spellStart"/>
+      <w:r>
+        <w:t>Y</w:t>
       </w:r>
       <w:r>
         <w:t>ü</w:t>
       </w:r>
       <w:r>
-        <w:t>cel Saygin, Peter Sch</w:t>
+        <w:t>cel</w:t>
+      </w:r>
+      <w:proofErr w:type="spellEnd"/>
+      <w:r>
+        <w:t xml:space="preserve"> </w:t>
+      </w:r>
+      <w:proofErr w:type="spellStart"/>
+      <w:r>
+        <w:t>Saygin</w:t>
+      </w:r>
+      <w:proofErr w:type="spellEnd"/>
+      <w:r>
+        <w:t xml:space="preserve">, Peter </w:t>
+      </w:r>
+      <w:proofErr w:type="spellStart"/>
+      <w:r>
+        <w:t>Sch</w:t>
       </w:r>
       <w:r>
         <w:t>ü</w:t>
       </w:r>
       <w:r>
-        <w:t xml:space="preserve">ller, and Myra Spiliopoulou. 2016. SteM at SemEval-2016 Task 4: Applying Active Learning to Improve Sentiment Classification. In </w:t>
+        <w:t>ller</w:t>
+      </w:r>
+      <w:proofErr w:type="spellEnd"/>
+      <w:r>
+        <w:t xml:space="preserve">, and Myra </w:t>
+      </w:r>
+      <w:proofErr w:type="spellStart"/>
+      <w:r>
+        <w:t>Spiliopoulou</w:t>
+      </w:r>
+      <w:proofErr w:type="spellEnd"/>
+      <w:r>
+        <w:t xml:space="preserve">. 2016. </w:t>
+      </w:r>
+      <w:proofErr w:type="spellStart"/>
+      <w:r>
+        <w:t>SteM</w:t>
+      </w:r>
+      <w:proofErr w:type="spellEnd"/>
+      <w:r>
+        <w:t xml:space="preserve"> at SemEval-2016 Task 4: Applying Active Learning to Improve Sentiment Classification. In </w:t>
       </w:r>
       <w:r>
         <w:rPr>
@@ -1444,7 +2191,15 @@
         <w:pStyle w:val="ACLReferencesText"/>
       </w:pPr>
       <w:r>
-        <w:t xml:space="preserve">Vikrant Yadav. 2016. thecerealkiller at SemEval-2016 Task 4: Deep Learning based System for Classifying Sentiment of Tweets on Two Point Scale. In </w:t>
+        <w:t xml:space="preserve">Vikrant Yadav. 2016. </w:t>
+      </w:r>
+      <w:proofErr w:type="spellStart"/>
+      <w:r>
+        <w:t>thecerealkiller</w:t>
+      </w:r>
+      <w:proofErr w:type="spellEnd"/>
+      <w:r>
+        <w:t xml:space="preserve"> at SemEval-2016 Task 4: Deep Learning based System for Classifying Sentiment of Tweets on Two Point Scale. In </w:t>
       </w:r>
       <w:r>
         <w:rPr>
@@ -1599,37 +2354,171 @@
         <w:rPr>
           <w:lang w:eastAsia="tr-TR"/>
         </w:rPr>
-        <w:t xml:space="preserve">NAACL-HLT-12 by Nizar Habash and William Schuler, </w:t>
-      </w:r>
+        <w:t xml:space="preserve">NAACL-HLT-12 by Nizar </w:t>
+      </w:r>
+      <w:proofErr w:type="spellStart"/>
       <w:r>
         <w:rPr>
           <w:lang w:eastAsia="tr-TR"/>
         </w:rPr>
+        <w:t>Habash</w:t>
+      </w:r>
+      <w:proofErr w:type="spellEnd"/>
+      <w:r>
+        <w:rPr>
+          <w:lang w:eastAsia="tr-TR"/>
+        </w:rPr>
+        <w:t xml:space="preserve"> and William Schuler, </w:t>
+      </w:r>
+      <w:r>
+        <w:rPr>
+          <w:lang w:eastAsia="tr-TR"/>
+        </w:rPr>
         <w:t>NAACL-HLT-10 by Claudia Le</w:t>
       </w:r>
       <w:r>
         <w:rPr>
           <w:lang w:eastAsia="tr-TR"/>
         </w:rPr>
-        <w:t>acock and Richard Wicen- towski</w:t>
-      </w:r>
+        <w:t xml:space="preserve">acock and Richard </w:t>
+      </w:r>
+      <w:proofErr w:type="spellStart"/>
       <w:r>
         <w:rPr>
           <w:lang w:eastAsia="tr-TR"/>
         </w:rPr>
+        <w:t>Wicen</w:t>
+      </w:r>
+      <w:proofErr w:type="spellEnd"/>
+      <w:r>
+        <w:rPr>
+          <w:lang w:eastAsia="tr-TR"/>
+        </w:rPr>
+        <w:t xml:space="preserve">- </w:t>
+      </w:r>
+      <w:proofErr w:type="spellStart"/>
+      <w:r>
+        <w:rPr>
+          <w:lang w:eastAsia="tr-TR"/>
+        </w:rPr>
+        <w:t>towski</w:t>
+      </w:r>
+      <w:proofErr w:type="spellEnd"/>
+      <w:r>
+        <w:rPr>
+          <w:lang w:eastAsia="tr-TR"/>
+        </w:rPr>
         <w:t>,</w:t>
       </w:r>
       <w:r>
         <w:rPr>
           <w:lang w:eastAsia="tr-TR"/>
         </w:rPr>
-        <w:t xml:space="preserve"> NAACL-HLT-09 by Joakim Nivre and Noah Smith, for </w:t>
-      </w:r>
+        <w:t xml:space="preserve"> NAACL-HLT-09 by </w:t>
+      </w:r>
+      <w:proofErr w:type="spellStart"/>
       <w:r>
         <w:rPr>
           <w:lang w:eastAsia="tr-TR"/>
         </w:rPr>
-        <w:t xml:space="preserve">ACL-05 by Hwee Tou Ng and Kemal Oflazer, for ACL-02 by Eugene Charniak and Dekang Lin, and earlier ACL and EACL formats. Those versions were written by several people, including John Chen, Henry S. Thompson and Donald Walker. Additional elements were taken from the formatting instructions of the </w:t>
+        <w:t>Joakim</w:t>
+      </w:r>
+      <w:proofErr w:type="spellEnd"/>
+      <w:r>
+        <w:rPr>
+          <w:lang w:eastAsia="tr-TR"/>
+        </w:rPr>
+        <w:t xml:space="preserve"> </w:t>
+      </w:r>
+      <w:proofErr w:type="spellStart"/>
+      <w:r>
+        <w:rPr>
+          <w:lang w:eastAsia="tr-TR"/>
+        </w:rPr>
+        <w:t>Nivre</w:t>
+      </w:r>
+      <w:proofErr w:type="spellEnd"/>
+      <w:r>
+        <w:rPr>
+          <w:lang w:eastAsia="tr-TR"/>
+        </w:rPr>
+        <w:t xml:space="preserve"> and Noah Smith, for </w:t>
+      </w:r>
+      <w:r>
+        <w:rPr>
+          <w:lang w:eastAsia="tr-TR"/>
+        </w:rPr>
+        <w:t xml:space="preserve">ACL-05 by </w:t>
+      </w:r>
+      <w:proofErr w:type="spellStart"/>
+      <w:r>
+        <w:rPr>
+          <w:lang w:eastAsia="tr-TR"/>
+        </w:rPr>
+        <w:t>Hwee</w:t>
+      </w:r>
+      <w:proofErr w:type="spellEnd"/>
+      <w:r>
+        <w:rPr>
+          <w:lang w:eastAsia="tr-TR"/>
+        </w:rPr>
+        <w:t xml:space="preserve"> </w:t>
+      </w:r>
+      <w:proofErr w:type="spellStart"/>
+      <w:r>
+        <w:rPr>
+          <w:lang w:eastAsia="tr-TR"/>
+        </w:rPr>
+        <w:t>Tou</w:t>
+      </w:r>
+      <w:proofErr w:type="spellEnd"/>
+      <w:r>
+        <w:rPr>
+          <w:lang w:eastAsia="tr-TR"/>
+        </w:rPr>
+        <w:t xml:space="preserve"> Ng and Kemal </w:t>
+      </w:r>
+      <w:proofErr w:type="spellStart"/>
+      <w:r>
+        <w:rPr>
+          <w:lang w:eastAsia="tr-TR"/>
+        </w:rPr>
+        <w:t>Oflazer</w:t>
+      </w:r>
+      <w:proofErr w:type="spellEnd"/>
+      <w:r>
+        <w:rPr>
+          <w:lang w:eastAsia="tr-TR"/>
+        </w:rPr>
+        <w:t xml:space="preserve">, for ACL-02 by Eugene </w:t>
+      </w:r>
+      <w:proofErr w:type="spellStart"/>
+      <w:r>
+        <w:rPr>
+          <w:lang w:eastAsia="tr-TR"/>
+        </w:rPr>
+        <w:t>Charniak</w:t>
+      </w:r>
+      <w:proofErr w:type="spellEnd"/>
+      <w:r>
+        <w:rPr>
+          <w:lang w:eastAsia="tr-TR"/>
+        </w:rPr>
+        <w:t xml:space="preserve"> and </w:t>
+      </w:r>
+      <w:proofErr w:type="spellStart"/>
+      <w:r>
+        <w:rPr>
+          <w:lang w:eastAsia="tr-TR"/>
+        </w:rPr>
+        <w:t>Dekang</w:t>
+      </w:r>
+      <w:proofErr w:type="spellEnd"/>
+      <w:r>
+        <w:rPr>
+          <w:lang w:eastAsia="tr-TR"/>
+        </w:rPr>
+        <w:t xml:space="preserve"> Lin, and earlier ACL and EACL formats. Those versions were written by several people, including John Chen, Henry S. Thompson and Donald Walker. Additional elements were taken from the formatting instructions of the </w:t>
       </w:r>
       <w:r>
         <w:rPr>
@@ -1668,26 +2557,6 @@
       <w:r>
         <w:t>Microsoft Word formatting was added by Alexander Mamishev (Mamishev, 2013).</w:t>
       </w:r>
-    </w:p>
-  </w:footnote>
-  <w:footnote w:id="3">
-    <w:p>
-      <w:pPr>
-        <w:pStyle w:val="FootnoteText"/>
-        <w:rPr>
-          <w:szCs w:val="18"/>
-        </w:rPr>
-      </w:pPr>
-    </w:p>
-  </w:footnote>
-  <w:footnote w:id="4">
-    <w:p>
-      <w:pPr>
-        <w:pStyle w:val="FootnoteText"/>
-        <w:rPr>
-          <w:lang w:eastAsia="ja-JP"/>
-        </w:rPr>
-      </w:pPr>
     </w:p>
   </w:footnote>
 </w:footnotes>
@@ -6526,7 +7395,7 @@
 </file>
 
 <file path=customXml/itemProps1.xml><?xml version="1.0" encoding="utf-8"?>
-<ds:datastoreItem xmlns:ds="http://schemas.openxmlformats.org/officeDocument/2006/customXml" ds:itemID="{DBE42E1B-F2E7-1346-B0C2-A1D5C32D5932}">
+<ds:datastoreItem xmlns:ds="http://schemas.openxmlformats.org/officeDocument/2006/customXml" ds:itemID="{B613AB9E-B7A6-A54D-84C7-8B2ABC00B66F}">
   <ds:schemaRefs>
     <ds:schemaRef ds:uri="http://schemas.openxmlformats.org/officeDocument/2006/bibliography"/>
   </ds:schemaRefs>

</xml_diff>

<commit_message>
updated proposal for submission. still waiting on joe.
</commit_message>
<xml_diff>
--- a/Proposal.docx
+++ b/Proposal.docx
@@ -15,15 +15,13 @@
         <w:rPr>
           <w:lang w:eastAsia="tr-TR"/>
         </w:rPr>
-        <w:t>Team ‘How Does That Make You Feel?’: SemEval2016 Task 4 Proposal</w:t>
-      </w:r>
-      <w:r>
-        <w:rPr>
-          <w:rStyle w:val="FootnoteReference"/>
-          <w:kern w:val="16"/>
-        </w:rPr>
-        <w:footnoteReference w:customMarkFollows="1" w:id="2"/>
-        <w:t>*</w:t>
+        <w:t xml:space="preserve">Team ‘How Does That Make You Feel?’: SemEval2016 Task 4 </w:t>
+      </w:r>
+      <w:r>
+        <w:rPr>
+          <w:lang w:eastAsia="tr-TR"/>
+        </w:rPr>
+        <w:t>Final Report</w:t>
       </w:r>
     </w:p>
     <w:tbl>
@@ -116,7 +114,29 @@
                 <w:szCs w:val="24"/>
                 <w:lang w:eastAsia="tr-TR"/>
               </w:rPr>
-              <w:t>Kyle Arens – M06181631</w:t>
+              <w:t xml:space="preserve">Kyle </w:t>
+            </w:r>
+            <w:proofErr w:type="spellStart"/>
+            <w:r>
+              <w:rPr>
+                <w:b/>
+                <w:kern w:val="16"/>
+                <w:sz w:val="24"/>
+                <w:szCs w:val="24"/>
+                <w:lang w:eastAsia="tr-TR"/>
+              </w:rPr>
+              <w:t>Arens</w:t>
+            </w:r>
+            <w:proofErr w:type="spellEnd"/>
+            <w:r>
+              <w:rPr>
+                <w:b/>
+                <w:kern w:val="16"/>
+                <w:sz w:val="24"/>
+                <w:szCs w:val="24"/>
+                <w:lang w:eastAsia="tr-TR"/>
+              </w:rPr>
+              <w:t xml:space="preserve"> – M06181631</w:t>
             </w:r>
           </w:p>
           <w:p>
@@ -216,7 +236,7 @@
               <w:rPr>
                 <w:szCs w:val="24"/>
               </w:rPr>
-              <w:t>Anonymous NAACL submission</w:t>
+              <w:t>NAACL submission</w:t>
             </w:r>
           </w:p>
         </w:tc>
@@ -325,7 +345,13 @@
         <w:pStyle w:val="ACLAbstractText"/>
       </w:pPr>
       <w:r>
-        <w:t>This document is a proposal for the SemEval2016 Task 4 Sentiment Analysis in Twitter. It is made up of five subtasks, labeled A through E, covering both labeling tweets on a 3-point and 5-point scale as well as quantification and prediction of an entire grouping of Tweets</w:t>
+        <w:t xml:space="preserve">This document is a </w:t>
+      </w:r>
+      <w:r>
+        <w:t>final report</w:t>
+      </w:r>
+      <w:r>
+        <w:t xml:space="preserve"> for the SemEval2016 Task 4 Sentiment Analysis in Twitter. It is made up of five subtasks, labeled A through E, covering both labeling tweets on a 3-point and 5-point scale as well as quantification and prediction of an entire grouping of Tweets</w:t>
       </w:r>
       <w:r>
         <w:rPr>
@@ -334,7 +360,23 @@
         <w:t xml:space="preserve"> </w:t>
       </w:r>
       <w:r>
-        <w:t>(Preslav Nekov et al., 2016)</w:t>
+        <w:t>(</w:t>
+      </w:r>
+      <w:proofErr w:type="spellStart"/>
+      <w:r>
+        <w:t>Preslav</w:t>
+      </w:r>
+      <w:proofErr w:type="spellEnd"/>
+      <w:r>
+        <w:t xml:space="preserve"> </w:t>
+      </w:r>
+      <w:proofErr w:type="spellStart"/>
+      <w:r>
+        <w:t>Nekov</w:t>
+      </w:r>
+      <w:proofErr w:type="spellEnd"/>
+      <w:r>
+        <w:t xml:space="preserve"> et al., 2016)</w:t>
       </w:r>
       <w:r>
         <w:t>. We approached this project by developing a classifier for the 5-point classification and quantification subtasks, then generalizing this for the 3-point subtasks.</w:t>
@@ -357,7 +399,23 @@
         <w:t>Twitter provides a convenient platform for us to share information, news, and opinions. As such, it can provide a rich dataset of Tweets about a variety of topics, such as politics, products, and many other areas. This has made it popular for various natural language processing research proje</w:t>
       </w:r>
       <w:r>
-        <w:t xml:space="preserve">cts (Preslav Nekov et al., 2016). </w:t>
+        <w:t>cts (</w:t>
+      </w:r>
+      <w:proofErr w:type="spellStart"/>
+      <w:r>
+        <w:t>Preslav</w:t>
+      </w:r>
+      <w:proofErr w:type="spellEnd"/>
+      <w:r>
+        <w:t xml:space="preserve"> </w:t>
+      </w:r>
+      <w:proofErr w:type="spellStart"/>
+      <w:r>
+        <w:t>Nekov</w:t>
+      </w:r>
+      <w:proofErr w:type="spellEnd"/>
+      <w:r>
+        <w:t xml:space="preserve"> et al., 2016). </w:t>
       </w:r>
       <w:r>
         <w:t>This paper describes our approach to the SemEval2016 Task 4 challenges.</w:t>
@@ -457,7 +515,23 @@
         <w:t xml:space="preserve"> </w:t>
       </w:r>
       <w:r>
-        <w:t>(Preslav Nekov et al., 2016).</w:t>
+        <w:t>(</w:t>
+      </w:r>
+      <w:proofErr w:type="spellStart"/>
+      <w:r>
+        <w:t>Preslav</w:t>
+      </w:r>
+      <w:proofErr w:type="spellEnd"/>
+      <w:r>
+        <w:t xml:space="preserve"> </w:t>
+      </w:r>
+      <w:proofErr w:type="spellStart"/>
+      <w:r>
+        <w:t>Nekov</w:t>
+      </w:r>
+      <w:proofErr w:type="spellEnd"/>
+      <w:r>
+        <w:t xml:space="preserve"> et al., 2016).</w:t>
       </w:r>
     </w:p>
     <w:p>
@@ -499,109 +573,276 @@
         <w:t>nd</w:t>
       </w:r>
       <w:r>
-        <w:t xml:space="preserve"> processing through Neural Nets.</w:t>
+        <w:t xml:space="preserve"> processing through </w:t>
+      </w:r>
+      <w:r>
+        <w:t>a 2-layer Convolutional Neural Net.</w:t>
+      </w:r>
+      <w:r>
+        <w:t xml:space="preserve"> We used the </w:t>
+      </w:r>
+      <w:proofErr w:type="spellStart"/>
+      <w:r>
+        <w:t>Tensforflow</w:t>
+      </w:r>
+      <w:proofErr w:type="spellEnd"/>
+      <w:r>
+        <w:t xml:space="preserve"> library for our neural net (</w:t>
+      </w:r>
+      <w:r>
+        <w:rPr>
+          <w:lang w:eastAsia="ja-JP"/>
+        </w:rPr>
+        <w:t xml:space="preserve">Martin </w:t>
+      </w:r>
+      <w:proofErr w:type="spellStart"/>
+      <w:r>
+        <w:rPr>
+          <w:lang w:eastAsia="ja-JP"/>
+        </w:rPr>
+        <w:t>Abadi</w:t>
+      </w:r>
+      <w:proofErr w:type="spellEnd"/>
+      <w:r>
+        <w:rPr>
+          <w:lang w:eastAsia="ja-JP"/>
+        </w:rPr>
+        <w:t xml:space="preserve"> </w:t>
+      </w:r>
+      <w:r>
+        <w:rPr>
+          <w:i/>
+          <w:lang w:eastAsia="ja-JP"/>
+        </w:rPr>
+        <w:t>et al.</w:t>
+      </w:r>
+      <w:r>
+        <w:rPr>
+          <w:lang w:eastAsia="ja-JP"/>
+        </w:rPr>
+        <w:t>, 2015</w:t>
+      </w:r>
+      <w:bookmarkStart w:id="0" w:name="_GoBack"/>
+      <w:bookmarkEnd w:id="0"/>
+      <w:r>
+        <w:t>).</w:t>
       </w:r>
     </w:p>
     <w:p>
       <w:pPr>
-        <w:pStyle w:val="Heading2"/>
-      </w:pPr>
-      <w:r>
-        <w:t>Preprocessing</w:t>
-      </w:r>
+        <w:pStyle w:val="ACLTextFirstlineindent016"/>
+        <w:ind w:firstLine="0"/>
+      </w:pPr>
     </w:p>
     <w:p>
       <w:pPr>
         <w:pStyle w:val="ACLTextFirstlineindent016"/>
         <w:ind w:firstLine="0"/>
-        <w:rPr>
-          <w:b/>
-        </w:rPr>
-      </w:pPr>
-      <w:r>
-        <w:t xml:space="preserve">We prepared our data for use in our feature abstraction layer, by </w:t>
-      </w:r>
-      <w:r>
-        <w:t>s</w:t>
-      </w:r>
-      <w:r>
-        <w:t xml:space="preserve">ubstituting all references to Twitter’s embedded shortened links (http://t.co…) to </w:t>
-      </w:r>
-      <w:r>
-        <w:t>“</w:t>
-      </w:r>
-      <w:r>
-        <w:t>httptco</w:t>
-      </w:r>
-      <w:r>
-        <w:t>”.</w:t>
+      </w:pPr>
+      <w:r>
+        <w:t xml:space="preserve">Prior research on </w:t>
+      </w:r>
+      <w:r>
+        <w:t>this task</w:t>
+      </w:r>
+      <w:r>
+        <w:t xml:space="preserve"> shows various groups utilizing </w:t>
+      </w:r>
+      <w:r>
+        <w:t>a myriad of features,</w:t>
+      </w:r>
+      <w:r>
+        <w:t xml:space="preserve"> such as sentiment lexicons,</w:t>
+      </w:r>
+      <w:r>
+        <w:t xml:space="preserve"> spell checker, and hashtag annotation (</w:t>
+      </w:r>
+      <w:r>
+        <w:rPr>
+          <w:lang w:eastAsia="ja-JP"/>
+        </w:rPr>
+        <w:t>Mahmoud</w:t>
+      </w:r>
+      <w:r>
+        <w:rPr>
+          <w:lang w:eastAsia="ja-JP"/>
+        </w:rPr>
+        <w:t xml:space="preserve"> Nabil et al., 2016)</w:t>
+      </w:r>
+      <w:r>
+        <w:t xml:space="preserve">. Other groups performed other forms of preprocessing, such as replacing URLs and usernames with standardized </w:t>
+      </w:r>
+      <w:r>
+        <w:lastRenderedPageBreak/>
+        <w:t>strings as well as adjusting elongated (“</w:t>
+      </w:r>
+      <w:proofErr w:type="spellStart"/>
+      <w:r>
+        <w:t>wooooow</w:t>
+      </w:r>
+      <w:proofErr w:type="spellEnd"/>
+      <w:r>
+        <w:t>”) words to a standard representation (“wow”) (Giovanni Da San Martino et al., 2016).</w:t>
       </w:r>
     </w:p>
     <w:p>
       <w:pPr>
         <w:pStyle w:val="ACLTextFirstlineindent016"/>
-        <w:ind w:firstLine="360"/>
-        <w:rPr>
-          <w:b/>
-        </w:rPr>
-      </w:pPr>
-      <w:r>
-        <w:t>O</w:t>
-      </w:r>
-      <w:r>
-        <w:t xml:space="preserve">ur </w:t>
-      </w:r>
-      <w:r>
-        <w:t xml:space="preserve">current </w:t>
-      </w:r>
-      <w:r>
-        <w:t xml:space="preserve">preprocessing </w:t>
-      </w:r>
-      <w:r>
-        <w:t>is vastly minimal</w:t>
-      </w:r>
-      <w:r>
-        <w:t xml:space="preserve"> compared to other groups (who included various </w:t>
-      </w:r>
-      <w:r>
-        <w:lastRenderedPageBreak/>
-        <w:t xml:space="preserve">techniques such as correcting potential typos, separating hashtags into their individual words, and expanding abbreviations) we believe there might be relevance in the manner of </w:t>
-      </w:r>
-      <w:r>
-        <w:rPr>
-          <w:i/>
-        </w:rPr>
-        <w:t>how</w:t>
-      </w:r>
-      <w:r>
-        <w:t xml:space="preserve"> someone refers to another entity and the abbreviations used that indicate positive, negative, or neutral sentiment</w:t>
-      </w:r>
-      <w:r>
-        <w:t xml:space="preserve"> (Balikas and Amini, 2016; </w:t>
-      </w:r>
-      <w:r>
-        <w:t>R</w:t>
-      </w:r>
-      <w:r>
-        <w:t>ä</w:t>
-      </w:r>
-      <w:r>
-        <w:t>biger et al., 2016;</w:t>
-      </w:r>
-      <w:r>
-        <w:t xml:space="preserve"> Yadav, 2016)</w:t>
-      </w:r>
-      <w:r>
-        <w:t>. For example, if a person is happy with Microsoft, they might type Microsoft, utilizing correct capitalization whereas a negative sentiment tweet might ignore proper capital</w:t>
-      </w:r>
-      <w:r>
-        <w:t>ization or spelling altogether.</w:t>
-      </w:r>
+        <w:ind w:firstLine="0"/>
+      </w:pPr>
     </w:p>
     <w:p>
       <w:pPr>
         <w:pStyle w:val="ACLTextFirstlineindent016"/>
-        <w:ind w:firstLine="360"/>
+        <w:ind w:firstLine="0"/>
+      </w:pPr>
+      <w:r>
+        <w:t xml:space="preserve">We both borrow and deviate from these features in our project. Of note, we deviate by focusing almost exclusively on </w:t>
+      </w:r>
+      <w:r>
+        <w:t>conjunctions and punctuation. We follow similarly to other groups by utilizing POS tagging, a sentiment lexicon, and spell checking/correcting. We will further explore our methodology below.</w:t>
+      </w:r>
+    </w:p>
+    <w:p>
+      <w:pPr>
+        <w:pStyle w:val="Heading2"/>
+      </w:pPr>
+      <w:r>
+        <w:t>Preprocessing</w:t>
+      </w:r>
+    </w:p>
+    <w:p>
+      <w:pPr>
+        <w:pStyle w:val="ACLTextFirstlineindent016"/>
+        <w:ind w:firstLine="0"/>
+        <w:rPr>
+          <w:b/>
+        </w:rPr>
+      </w:pPr>
+      <w:r>
+        <w:t xml:space="preserve">We prepared our data for use in our feature abstraction layer, by </w:t>
+      </w:r>
+      <w:r>
+        <w:t>s</w:t>
+      </w:r>
+      <w:r>
+        <w:t xml:space="preserve">ubstituting all references to Twitter’s embedded shortened links (http://t.co…) to </w:t>
+      </w:r>
+      <w:r>
+        <w:t>“</w:t>
+      </w:r>
+      <w:proofErr w:type="spellStart"/>
+      <w:r>
+        <w:t>httptco</w:t>
+      </w:r>
+      <w:proofErr w:type="spellEnd"/>
+      <w:r>
+        <w:t>”.</w:t>
+      </w:r>
+    </w:p>
+    <w:p>
+      <w:pPr>
+        <w:pStyle w:val="ACLTextFirstlineindent016"/>
+        <w:ind w:firstLine="0"/>
+      </w:pPr>
+    </w:p>
+    <w:p>
+      <w:pPr>
+        <w:pStyle w:val="ACLTextFirstlineindent016"/>
+        <w:ind w:firstLine="0"/>
+        <w:rPr>
+          <w:b/>
+        </w:rPr>
+      </w:pPr>
+      <w:r>
+        <w:t>O</w:t>
+      </w:r>
+      <w:r>
+        <w:t xml:space="preserve">ur </w:t>
+      </w:r>
+      <w:r>
+        <w:t xml:space="preserve">current </w:t>
+      </w:r>
+      <w:r>
+        <w:t xml:space="preserve">preprocessing </w:t>
+      </w:r>
+      <w:r>
+        <w:t>is vastly minimal</w:t>
+      </w:r>
+      <w:r>
+        <w:t xml:space="preserve"> compared to other groups (who included various techniques such as separating hashtags into their individual words and expanding abbreviations) we believe there might be relevance in the manner of </w:t>
+      </w:r>
+      <w:r>
+        <w:rPr>
+          <w:i/>
+        </w:rPr>
+        <w:t>how</w:t>
+      </w:r>
+      <w:r>
+        <w:t xml:space="preserve"> someone refers to another entity and the abbreviations used that indicate positive, negative, or neutral sentiment</w:t>
+      </w:r>
+      <w:r>
+        <w:t xml:space="preserve"> (</w:t>
+      </w:r>
+      <w:proofErr w:type="spellStart"/>
+      <w:r>
+        <w:t>Balikas</w:t>
+      </w:r>
+      <w:proofErr w:type="spellEnd"/>
+      <w:r>
+        <w:t xml:space="preserve"> and </w:t>
+      </w:r>
+      <w:proofErr w:type="spellStart"/>
+      <w:r>
+        <w:t>Amini</w:t>
+      </w:r>
+      <w:proofErr w:type="spellEnd"/>
+      <w:r>
+        <w:t xml:space="preserve">, 2016; </w:t>
+      </w:r>
+      <w:proofErr w:type="spellStart"/>
+      <w:r>
+        <w:t>R</w:t>
+      </w:r>
+      <w:r>
+        <w:t>ä</w:t>
+      </w:r>
+      <w:r>
+        <w:t>biger</w:t>
+      </w:r>
+      <w:proofErr w:type="spellEnd"/>
+      <w:r>
+        <w:t xml:space="preserve"> </w:t>
+      </w:r>
+      <w:r>
+        <w:rPr>
+          <w:i/>
+        </w:rPr>
+        <w:t>et al.</w:t>
+      </w:r>
+      <w:r>
+        <w:t>, 2016;</w:t>
+      </w:r>
+      <w:r>
+        <w:t xml:space="preserve"> Yadav, 2016)</w:t>
+      </w:r>
+      <w:r>
+        <w:t>. For example, if a person is happy with Microsoft, they might type Microsoft, utilizing correct capitalization whereas a negative sentiment tweet might ignore proper capital</w:t>
+      </w:r>
+      <w:r>
+        <w:t>ization or spelling altogether.</w:t>
+      </w:r>
+    </w:p>
+    <w:p>
+      <w:pPr>
+        <w:pStyle w:val="ACLTextFirstlineindent016"/>
+        <w:ind w:firstLine="0"/>
+      </w:pPr>
+    </w:p>
+    <w:p>
+      <w:pPr>
+        <w:pStyle w:val="ACLTextFirstlineindent016"/>
+        <w:ind w:firstLine="0"/>
       </w:pPr>
       <w:r>
         <w:t>After preprocessing we passed our tweets to our tokenization and feature abstraction layer. We assigned the following features to each token in a tweet.</w:t>
@@ -638,12 +879,35 @@
       <w:pPr>
         <w:pStyle w:val="ACLTextFirstlineindent016"/>
         <w:numPr>
-          <w:ilvl w:val="0"/>
+          <w:ilvl w:val="1"/>
           <w:numId w:val="29"/>
         </w:numPr>
       </w:pPr>
       <w:r>
-        <w:t>Whether or not the token is a hashtag.</w:t>
+        <w:t xml:space="preserve">After spell checking, we then naively correct the spelling using </w:t>
+      </w:r>
+      <w:proofErr w:type="spellStart"/>
+      <w:r>
+        <w:t>PyEnchant</w:t>
+      </w:r>
+      <w:proofErr w:type="spellEnd"/>
+      <w:r>
+        <w:t xml:space="preserve"> as a naïve spell-correction tool</w:t>
+      </w:r>
+      <w:r>
+        <w:t xml:space="preserve"> (</w:t>
+      </w:r>
+      <w:r>
+        <w:t>Ryan Kelly, 2014</w:t>
+      </w:r>
+      <w:r>
+        <w:rPr>
+          <w:b/>
+        </w:rPr>
+        <w:t>)</w:t>
+      </w:r>
+      <w:r>
+        <w:t>.</w:t>
       </w:r>
     </w:p>
     <w:p>
@@ -655,115 +919,190 @@
         </w:numPr>
       </w:pPr>
       <w:r>
-        <w:t>The part of speech of the token.</w:t>
+        <w:t>Whether or not the token is a hashtag.</w:t>
       </w:r>
     </w:p>
     <w:p>
       <w:pPr>
         <w:pStyle w:val="ACLTextFirstlineindent016"/>
-        <w:ind w:firstLine="0"/>
-      </w:pPr>
+        <w:numPr>
+          <w:ilvl w:val="0"/>
+          <w:numId w:val="29"/>
+        </w:numPr>
+      </w:pPr>
+      <w:r>
+        <w:t>The part of speech of the token</w:t>
+      </w:r>
+      <w:r>
+        <w:t xml:space="preserve"> (</w:t>
+      </w:r>
+      <w:r>
+        <w:t xml:space="preserve">Edward </w:t>
+      </w:r>
+      <w:proofErr w:type="spellStart"/>
+      <w:r>
+        <w:t>Loper</w:t>
+      </w:r>
+      <w:proofErr w:type="spellEnd"/>
+      <w:r>
+        <w:t xml:space="preserve"> and Steven Bird, 2002</w:t>
+      </w:r>
+      <w:r>
+        <w:t>)</w:t>
+      </w:r>
+      <w:r>
+        <w:t>.</w:t>
+      </w:r>
     </w:p>
     <w:p>
       <w:pPr>
         <w:pStyle w:val="ACLTextFirstlineindent016"/>
-        <w:ind w:firstLine="360"/>
-      </w:pPr>
-      <w:r>
-        <w:t>From this, we then took our tweets and passed them into a</w:t>
-      </w:r>
-      <w:r>
-        <w:t xml:space="preserve"> convolutional</w:t>
-      </w:r>
-      <w:r>
-        <w:t xml:space="preserve"> </w:t>
-      </w:r>
-      <w:r>
-        <w:t>n</w:t>
-      </w:r>
-      <w:r>
-        <w:t xml:space="preserve">eural </w:t>
-      </w:r>
-      <w:r>
-        <w:t>n</w:t>
-      </w:r>
-      <w:r>
-        <w:t xml:space="preserve">etwork to </w:t>
-      </w:r>
-      <w:r>
-        <w:t xml:space="preserve">learn to predict sentiment given the above feautres. </w:t>
+        <w:numPr>
+          <w:ilvl w:val="0"/>
+          <w:numId w:val="29"/>
+        </w:numPr>
+      </w:pPr>
+      <w:r>
+        <w:lastRenderedPageBreak/>
+        <w:t>The count of coordinating conjunctions associated with a token</w:t>
+      </w:r>
+      <w:r>
+        <w:t xml:space="preserve"> as well as which side of the conjunction the token appears on</w:t>
+      </w:r>
+      <w:r>
+        <w:t xml:space="preserve"> (</w:t>
+      </w:r>
+      <w:r>
+        <w:t xml:space="preserve">Edward </w:t>
+      </w:r>
+      <w:proofErr w:type="spellStart"/>
+      <w:r>
+        <w:t>Loper</w:t>
+      </w:r>
+      <w:proofErr w:type="spellEnd"/>
+      <w:r>
+        <w:t xml:space="preserve"> and Steven Bird, 2002</w:t>
+      </w:r>
+      <w:r>
+        <w:t>)</w:t>
+      </w:r>
+      <w:r>
+        <w:t>.</w:t>
       </w:r>
     </w:p>
     <w:p>
       <w:pPr>
         <w:pStyle w:val="ACLTextFirstlineindent016"/>
-        <w:ind w:firstLine="0"/>
-      </w:pPr>
-      <w:r>
-        <w:t xml:space="preserve">In our final project, before passing our tweets to our convolutional neural net, we will </w:t>
-      </w:r>
-      <w:r>
-        <w:t>break down tweets that contain conjunctions, believing that depending on the conjunctions, either the LHS or RHS might hold more weight toward predicting the positivity/negativity of a tweet’s sentiment.</w:t>
-      </w:r>
-      <w:r>
-        <w:rPr>
-          <w:lang w:eastAsia="ja-JP"/>
-        </w:rPr>
-        <w:t xml:space="preserve"> </w:t>
-      </w:r>
-      <w:r>
-        <w:t>T</w:t>
-      </w:r>
-      <w:r>
-        <w:t xml:space="preserve">hen all tweets lacking conjunctions and the tweet </w:t>
-      </w:r>
-      <w:r>
-        <w:t>“</w:t>
-      </w:r>
-      <w:r>
-        <w:t>halves</w:t>
-      </w:r>
-      <w:r>
-        <w:t>”</w:t>
-      </w:r>
-      <w:r>
-        <w:t xml:space="preserve"> created from the above “splitting” on conjunctions </w:t>
-      </w:r>
-      <w:r>
-        <w:t>will be</w:t>
-      </w:r>
-      <w:r>
-        <w:t xml:space="preserve"> passed into a second neural net, </w:t>
-      </w:r>
-      <w:r>
-        <w:t>where we will train on the aforementioned feature set.</w:t>
+        <w:numPr>
+          <w:ilvl w:val="0"/>
+          <w:numId w:val="29"/>
+        </w:numPr>
+      </w:pPr>
+      <w:r>
+        <w:t xml:space="preserve">A token-level sentiment score based on its positive score, negative score, and objectivity score (Edward </w:t>
+      </w:r>
+      <w:proofErr w:type="spellStart"/>
+      <w:r>
+        <w:t>Loper</w:t>
+      </w:r>
+      <w:proofErr w:type="spellEnd"/>
+      <w:r>
+        <w:t xml:space="preserve"> and Steven Bird, 2002).</w:t>
       </w:r>
     </w:p>
     <w:p>
       <w:pPr>
         <w:pStyle w:val="ACLTextFirstlineindent016"/>
-        <w:ind w:firstLine="708"/>
-      </w:pPr>
-      <w:r>
-        <w:t xml:space="preserve">We believe our approach on specifically splitting </w:t>
-      </w:r>
-      <w:r>
-        <w:t>tweets up over conjunctions is</w:t>
-      </w:r>
-      <w:r>
-        <w:t xml:space="preserve"> relatively unique to how teams approach this problem. We are aware that is has been used in some tools, such as VADER but haven’t seen much explicitly done over training on tweets with contractions </w:t>
-      </w:r>
-      <w:r>
-        <w:t>(Hutto and Gilbert, 2015).</w:t>
-      </w:r>
+        <w:ind w:firstLine="0"/>
+      </w:pPr>
     </w:p>
     <w:p>
       <w:pPr>
         <w:pStyle w:val="ACLTextFirstlineindent016"/>
-        <w:ind w:firstLine="708"/>
-      </w:pPr>
-      <w:r>
-        <w:t>Presently, we train each subtask using the appropriate amount of classifiers as dependent upon the subtask. However, we don’t yet accurately weight the topic for sentiment analysis.</w:t>
+        <w:ind w:firstLine="0"/>
+      </w:pPr>
+      <w:r>
+        <w:t>From this, we then took our tweets and passed them into a</w:t>
+      </w:r>
+      <w:r>
+        <w:t xml:space="preserve"> two-layer</w:t>
+      </w:r>
+      <w:r>
+        <w:t xml:space="preserve"> convolutional</w:t>
+      </w:r>
+      <w:r>
+        <w:t xml:space="preserve"> </w:t>
+      </w:r>
+      <w:r>
+        <w:t>n</w:t>
+      </w:r>
+      <w:r>
+        <w:t xml:space="preserve">eural </w:t>
+      </w:r>
+      <w:r>
+        <w:t>n</w:t>
+      </w:r>
+      <w:r>
+        <w:t>etwork</w:t>
+      </w:r>
+      <w:r>
+        <w:t xml:space="preserve"> that we created utilizing the </w:t>
+      </w:r>
+      <w:proofErr w:type="spellStart"/>
+      <w:r>
+        <w:t>Tensorflow</w:t>
+      </w:r>
+      <w:proofErr w:type="spellEnd"/>
+      <w:r>
+        <w:t xml:space="preserve"> framework</w:t>
+      </w:r>
+      <w:r>
+        <w:t xml:space="preserve"> to </w:t>
+      </w:r>
+      <w:r>
+        <w:t xml:space="preserve">learn to predict sentiment given the above </w:t>
+      </w:r>
+      <w:r>
+        <w:t>features</w:t>
+      </w:r>
+      <w:r>
+        <w:t xml:space="preserve"> (</w:t>
+      </w:r>
+      <w:r>
+        <w:rPr>
+          <w:lang w:eastAsia="ja-JP"/>
+        </w:rPr>
+        <w:t xml:space="preserve">Martin </w:t>
+      </w:r>
+      <w:proofErr w:type="spellStart"/>
+      <w:r>
+        <w:rPr>
+          <w:lang w:eastAsia="ja-JP"/>
+        </w:rPr>
+        <w:t>Abadi</w:t>
+      </w:r>
+      <w:proofErr w:type="spellEnd"/>
+      <w:r>
+        <w:rPr>
+          <w:lang w:eastAsia="ja-JP"/>
+        </w:rPr>
+        <w:t xml:space="preserve"> </w:t>
+      </w:r>
+      <w:r>
+        <w:rPr>
+          <w:i/>
+          <w:lang w:eastAsia="ja-JP"/>
+        </w:rPr>
+        <w:t>et al.</w:t>
+      </w:r>
+      <w:r>
+        <w:rPr>
+          <w:lang w:eastAsia="ja-JP"/>
+        </w:rPr>
+        <w:t>, 2015)</w:t>
+      </w:r>
+      <w:r>
+        <w:t>.</w:t>
       </w:r>
     </w:p>
     <w:p>
@@ -771,21 +1110,83 @@
         <w:pStyle w:val="ACLTextFirstlineindent016"/>
         <w:ind w:firstLine="0"/>
       </w:pPr>
-      <w:r>
-        <w:tab/>
-        <w:t xml:space="preserve">After training our model, we used the DevTest data to see how well our features could predict </w:t>
-      </w:r>
-      <w:r>
-        <w:lastRenderedPageBreak/>
-        <w:t>sentiments and estimate the distribution of positive and negative tweets.</w:t>
-      </w:r>
     </w:p>
     <w:p>
       <w:pPr>
+        <w:pStyle w:val="ACLTextFirstlineindent016"/>
+        <w:ind w:firstLine="0"/>
+      </w:pPr>
+      <w:r>
+        <w:t xml:space="preserve">Presently, we train each subtask using the appropriate </w:t>
+      </w:r>
+      <w:proofErr w:type="gramStart"/>
+      <w:r>
+        <w:t>amount</w:t>
+      </w:r>
+      <w:proofErr w:type="gramEnd"/>
+      <w:r>
+        <w:t xml:space="preserve"> of classifiers</w:t>
+      </w:r>
+      <w:r>
+        <w:t>,</w:t>
+      </w:r>
+      <w:r>
+        <w:t xml:space="preserve"> as dependent upon the subtask. </w:t>
+      </w:r>
+      <w:r>
+        <w:t>For subtasks B-E we now use a naïve classifier to determine whether or not the sentiment of a Tweet is directly targeted at the topic, or indirectly, such as through comparison with a superior (or inferior) product, external entity, etc.</w:t>
+      </w:r>
+    </w:p>
+    <w:p>
+      <w:pPr>
+        <w:pStyle w:val="ACLTextFirstlineindent016"/>
+        <w:ind w:firstLine="0"/>
+      </w:pPr>
+    </w:p>
+    <w:p>
+      <w:pPr>
+        <w:pStyle w:val="ACLTextFirstlineindent016"/>
+        <w:ind w:firstLine="0"/>
+      </w:pPr>
+      <w:r>
+        <w:t xml:space="preserve">After training our model, we used the </w:t>
+      </w:r>
+      <w:r>
+        <w:t>Test</w:t>
+      </w:r>
+      <w:r>
+        <w:t xml:space="preserve"> data to see how well our features could predict sentiments and estimate the distribution of positive and negative tweets.</w:t>
+      </w:r>
+    </w:p>
+    <w:p>
+      <w:pPr>
+        <w:pStyle w:val="ACLTextFirstlineindent016"/>
+        <w:ind w:firstLine="0"/>
+      </w:pPr>
+    </w:p>
+    <w:p>
+      <w:pPr>
+        <w:pStyle w:val="ACLTextFirstlineindent016"/>
+        <w:ind w:firstLine="0"/>
+      </w:pPr>
+      <w:r>
+        <w:t>We believe our approach on analyzing tweets based on conjunctions is relatively unique to how teams approach this problem. We are aware that is has been used in some tools, such as VADER but haven’t seen much explicitly done over training on tweets with contractions (</w:t>
+      </w:r>
+      <w:proofErr w:type="spellStart"/>
+      <w:r>
+        <w:t>Hutto</w:t>
+      </w:r>
+      <w:proofErr w:type="spellEnd"/>
+      <w:r>
+        <w:t xml:space="preserve"> and Gilbert, 2015).</w:t>
+      </w:r>
+    </w:p>
+    <w:p>
+      <w:pPr>
         <w:pStyle w:val="Heading1"/>
       </w:pPr>
       <w:r>
-        <w:t>Preliminary Results</w:t>
+        <w:t>Results</w:t>
       </w:r>
     </w:p>
     <w:p>
@@ -843,13 +1244,67 @@
         <w:rPr>
           <w:i/>
         </w:rPr>
-        <w:t>et alii</w:t>
-      </w:r>
-      <w:r>
-        <w:t xml:space="preserve"> and using their provided script to score our result on the 2016 Subtask A devtest data, we achieved a score of 0.3296.</w:t>
-      </w:r>
-      <w:r>
-        <w:t xml:space="preserve"> Note that higher is better (Nakov </w:t>
+        <w:t xml:space="preserve">et </w:t>
+      </w:r>
+      <w:proofErr w:type="spellStart"/>
+      <w:r>
+        <w:rPr>
+          <w:i/>
+        </w:rPr>
+        <w:t>alii</w:t>
+      </w:r>
+      <w:proofErr w:type="spellEnd"/>
+      <w:r>
+        <w:t xml:space="preserve"> and using their provided script to score our result on the 2016 Subtask A </w:t>
+      </w:r>
+      <w:proofErr w:type="spellStart"/>
+      <w:r>
+        <w:t>devtest</w:t>
+      </w:r>
+      <w:proofErr w:type="spellEnd"/>
+      <w:r>
+        <w:t xml:space="preserve"> data, we achieved a score of 0.3296</w:t>
+      </w:r>
+      <w:r>
+        <w:t xml:space="preserve"> during our initial proposal work</w:t>
+      </w:r>
+      <w:r>
+        <w:t>.</w:t>
+      </w:r>
+      <w:r>
+        <w:t xml:space="preserve"> After</w:t>
+      </w:r>
+      <w:r>
+        <w:t xml:space="preserve"> further</w:t>
+      </w:r>
+      <w:r>
+        <w:t xml:space="preserve"> work on our system</w:t>
+      </w:r>
+      <w:r>
+        <w:t>, we used the 2016 Subtask A Test data and achieved a</w:t>
+      </w:r>
+      <w:r>
+        <w:t xml:space="preserve"> final</w:t>
+      </w:r>
+      <w:r>
+        <w:t xml:space="preserve"> score of 0.2571.</w:t>
+      </w:r>
+      <w:r>
+        <w:t xml:space="preserve"> </w:t>
+      </w:r>
+      <w:r>
+        <w:t xml:space="preserve">This puts us at Rank 35 (last place) if we seat our scores against the 2016 competition. </w:t>
+      </w:r>
+      <w:r>
+        <w:t>Note that higher is better (</w:t>
+      </w:r>
+      <w:proofErr w:type="spellStart"/>
+      <w:r>
+        <w:t>Nakov</w:t>
+      </w:r>
+      <w:proofErr w:type="spellEnd"/>
+      <w:r>
+        <w:t xml:space="preserve"> </w:t>
       </w:r>
       <w:r>
         <w:rPr>
@@ -866,6 +1321,7 @@
         <w:pStyle w:val="Heading2"/>
       </w:pPr>
       <w:r>
+        <w:lastRenderedPageBreak/>
         <w:t>Subtask B</w:t>
       </w:r>
     </w:p>
@@ -914,19 +1370,67 @@
         <w:rPr>
           <w:i/>
         </w:rPr>
-        <w:t>et alii</w:t>
-      </w:r>
-      <w:r>
-        <w:t xml:space="preserve"> and using their provided script to score our result on the 2016 Subtask BD devtest data, we achieved a score of 0.5</w:t>
-      </w:r>
-      <w:r>
-        <w:t>12.</w:t>
+        <w:t xml:space="preserve">et </w:t>
+      </w:r>
+      <w:proofErr w:type="spellStart"/>
+      <w:r>
+        <w:rPr>
+          <w:i/>
+        </w:rPr>
+        <w:t>alii</w:t>
+      </w:r>
+      <w:proofErr w:type="spellEnd"/>
+      <w:r>
+        <w:t xml:space="preserve"> and using their provided script to score our result on the 2016 Subtask BD </w:t>
+      </w:r>
+      <w:proofErr w:type="spellStart"/>
+      <w:r>
+        <w:t>devtest</w:t>
+      </w:r>
+      <w:proofErr w:type="spellEnd"/>
+      <w:r>
+        <w:t xml:space="preserve"> data, we achieved a score of 0.5</w:t>
+      </w:r>
+      <w:r>
+        <w:t>12</w:t>
+      </w:r>
+      <w:r>
+        <w:t xml:space="preserve"> during our initial proposal work</w:t>
+      </w:r>
+      <w:r>
+        <w:t>.</w:t>
+      </w:r>
+      <w:r>
+        <w:t xml:space="preserve"> After further </w:t>
+      </w:r>
+      <w:r>
+        <w:t>work on our system</w:t>
+      </w:r>
+      <w:r>
+        <w:t>, we used the 2016 Subtask B</w:t>
+      </w:r>
+      <w:r>
+        <w:t>D</w:t>
+      </w:r>
+      <w:r>
+        <w:t xml:space="preserve"> Test data and achieved a final </w:t>
+      </w:r>
+      <w:r>
+        <w:t>score of 0.501. This puts us at Rank 20 (last place) if we seat our scores against the 2016 competition.</w:t>
       </w:r>
       <w:r>
         <w:t xml:space="preserve"> </w:t>
       </w:r>
       <w:r>
-        <w:t xml:space="preserve">Note that higher is better and baseline should be around 0.5 (Nakov </w:t>
+        <w:t>Note that higher is better and baseline should be around 0.5 (</w:t>
+      </w:r>
+      <w:proofErr w:type="spellStart"/>
+      <w:r>
+        <w:t>Nakov</w:t>
+      </w:r>
+      <w:proofErr w:type="spellEnd"/>
+      <w:r>
+        <w:t xml:space="preserve"> </w:t>
       </w:r>
       <w:r>
         <w:rPr>
@@ -991,19 +1495,58 @@
         <w:rPr>
           <w:i/>
         </w:rPr>
-        <w:t>et alii</w:t>
-      </w:r>
-      <w:r>
-        <w:t xml:space="preserve"> and using their provided script to score our result on the 2016 Subtask CE devtest data, we achieved a score of </w:t>
+        <w:t xml:space="preserve">et </w:t>
+      </w:r>
+      <w:proofErr w:type="spellStart"/>
+      <w:r>
+        <w:rPr>
+          <w:i/>
+        </w:rPr>
+        <w:t>alii</w:t>
+      </w:r>
+      <w:proofErr w:type="spellEnd"/>
+      <w:r>
+        <w:t xml:space="preserve"> and using their provided script to score our result on the 2016 Subtask CE </w:t>
+      </w:r>
+      <w:proofErr w:type="spellStart"/>
+      <w:r>
+        <w:t>devtest</w:t>
+      </w:r>
+      <w:proofErr w:type="spellEnd"/>
+      <w:r>
+        <w:t xml:space="preserve"> data, we achieved a score of </w:t>
       </w:r>
       <w:r>
         <w:t>1.28</w:t>
       </w:r>
       <w:r>
+        <w:t xml:space="preserve"> during our initial proposal</w:t>
+      </w:r>
+      <w:r>
         <w:t>.</w:t>
       </w:r>
       <w:r>
-        <w:t xml:space="preserve"> Note that lower is better (Nakov </w:t>
+        <w:t xml:space="preserve"> After further </w:t>
+      </w:r>
+      <w:r>
+        <w:t>work on our system</w:t>
+      </w:r>
+      <w:r>
+        <w:t xml:space="preserve">, </w:t>
+      </w:r>
+      <w:r>
+        <w:t>we achieved a final score of 1.40 against the 2016 Subtask CE Test data. This puts us at Rank 11 (out of 12) if we seat our scores against the 2016 competition.</w:t>
+      </w:r>
+      <w:r>
+        <w:t xml:space="preserve"> Note that lower is better (</w:t>
+      </w:r>
+      <w:proofErr w:type="spellStart"/>
+      <w:r>
+        <w:t>Nakov</w:t>
+      </w:r>
+      <w:proofErr w:type="spellEnd"/>
+      <w:r>
+        <w:t xml:space="preserve"> </w:t>
       </w:r>
       <w:r>
         <w:rPr>
@@ -1039,19 +1582,72 @@
         <w:t xml:space="preserve"> </w:t>
       </w:r>
       <w:r>
-        <w:t xml:space="preserve">metric defined by Nakov </w:t>
+        <w:t xml:space="preserve">metric defined by </w:t>
+      </w:r>
+      <w:proofErr w:type="spellStart"/>
+      <w:r>
+        <w:t>Nakov</w:t>
+      </w:r>
+      <w:proofErr w:type="spellEnd"/>
+      <w:r>
+        <w:t xml:space="preserve"> </w:t>
       </w:r>
       <w:r>
         <w:rPr>
           <w:i/>
         </w:rPr>
-        <w:t>et alii</w:t>
-      </w:r>
-      <w:r>
-        <w:t xml:space="preserve"> and using their provided script to score our result on the 2016 Subtask BD devtest data, we achieved a score of 0.408. Here, the lower the score the better</w:t>
-      </w:r>
-      <w:r>
-        <w:t xml:space="preserve"> (Nakov </w:t>
+        <w:t xml:space="preserve">et </w:t>
+      </w:r>
+      <w:proofErr w:type="spellStart"/>
+      <w:r>
+        <w:rPr>
+          <w:i/>
+        </w:rPr>
+        <w:t>alii</w:t>
+      </w:r>
+      <w:proofErr w:type="spellEnd"/>
+      <w:r>
+        <w:t xml:space="preserve"> and using their provided script to score our result on the 2016 Subtask BD </w:t>
+      </w:r>
+      <w:proofErr w:type="spellStart"/>
+      <w:r>
+        <w:t>devtest</w:t>
+      </w:r>
+      <w:proofErr w:type="spellEnd"/>
+      <w:r>
+        <w:t xml:space="preserve"> data, we achieved a score of 0.408</w:t>
+      </w:r>
+      <w:r>
+        <w:t xml:space="preserve"> during our initial proposal</w:t>
+      </w:r>
+      <w:r>
+        <w:t>.</w:t>
+      </w:r>
+      <w:r>
+        <w:t xml:space="preserve"> After further </w:t>
+      </w:r>
+      <w:r>
+        <w:t>work on our system</w:t>
+      </w:r>
+      <w:r>
+        <w:t xml:space="preserve">, we tested our data against the 2016 Subtask BD test data, and achieved a final score of 0.726. This puts us at Rank 15 (last place) if we seat our score against the 2016 competition. </w:t>
+      </w:r>
+      <w:r>
+        <w:t>We do outperform one baseline metric.</w:t>
+      </w:r>
+      <w:r>
+        <w:t xml:space="preserve"> Here, the lower the score the better</w:t>
+      </w:r>
+      <w:r>
+        <w:t xml:space="preserve"> (</w:t>
+      </w:r>
+      <w:proofErr w:type="spellStart"/>
+      <w:r>
+        <w:t>Nakov</w:t>
+      </w:r>
+      <w:proofErr w:type="spellEnd"/>
+      <w:r>
+        <w:t xml:space="preserve"> </w:t>
       </w:r>
       <w:r>
         <w:rPr>
@@ -1093,10 +1689,46 @@
         <w:rPr>
           <w:i/>
         </w:rPr>
-        <w:t>et alii</w:t>
-      </w:r>
-      <w:r>
-        <w:t xml:space="preserve"> and using their provided script to score our result on the 2016 Subtask CE devtest data, we achieved a score of 0.378. Note that lower is better (Nakov </w:t>
+        <w:t xml:space="preserve">et </w:t>
+      </w:r>
+      <w:proofErr w:type="spellStart"/>
+      <w:r>
+        <w:rPr>
+          <w:i/>
+        </w:rPr>
+        <w:t>alii</w:t>
+      </w:r>
+      <w:proofErr w:type="spellEnd"/>
+      <w:r>
+        <w:t xml:space="preserve"> and using their provided script to score our result on the 2016 Subtask CE </w:t>
+      </w:r>
+      <w:proofErr w:type="spellStart"/>
+      <w:r>
+        <w:t>devtest</w:t>
+      </w:r>
+      <w:proofErr w:type="spellEnd"/>
+      <w:r>
+        <w:t xml:space="preserve"> data, we achieved a score of 0.378</w:t>
+      </w:r>
+      <w:r>
+        <w:t xml:space="preserve"> during our initial proposal</w:t>
+      </w:r>
+      <w:r>
+        <w:t>.</w:t>
+      </w:r>
+      <w:r>
+        <w:t xml:space="preserve"> After further additions to our approach, we achieved a final score of 0.721 when running against the Subtask CE Test data. This puts us at Rank 10 (out of 11) and we did outperform one baseline measure.</w:t>
+      </w:r>
+      <w:r>
+        <w:t xml:space="preserve"> Note that lower is better (</w:t>
+      </w:r>
+      <w:proofErr w:type="spellStart"/>
+      <w:r>
+        <w:t>Nakov</w:t>
+      </w:r>
+      <w:proofErr w:type="spellEnd"/>
+      <w:r>
+        <w:t xml:space="preserve"> </w:t>
       </w:r>
       <w:r>
         <w:rPr>
@@ -1113,467 +1745,418 @@
         <w:pStyle w:val="Heading1"/>
       </w:pPr>
       <w:r>
-        <w:t>Timeline</w:t>
-      </w:r>
-    </w:p>
-    <w:tbl>
-      <w:tblPr>
-        <w:tblStyle w:val="TableGrid"/>
-        <w:tblW w:w="0" w:type="auto"/>
-        <w:tblLook w:val="04A0" w:firstRow="1" w:lastRow="0" w:firstColumn="1" w:lastColumn="0" w:noHBand="0" w:noVBand="1"/>
-      </w:tblPr>
-      <w:tblGrid>
-        <w:gridCol w:w="1163"/>
-        <w:gridCol w:w="3363"/>
-      </w:tblGrid>
-      <w:tr>
-        <w:tc>
-          <w:tcPr>
-            <w:tcW w:w="1163" w:type="dxa"/>
-          </w:tcPr>
-          <w:p>
-            <w:pPr>
-              <w:rPr>
-                <w:b/>
-              </w:rPr>
-            </w:pPr>
-            <w:r>
-              <w:rPr>
-                <w:b/>
-              </w:rPr>
-              <w:t>Week of…</w:t>
-            </w:r>
-          </w:p>
-        </w:tc>
-        <w:tc>
-          <w:tcPr>
-            <w:tcW w:w="3363" w:type="dxa"/>
-          </w:tcPr>
-          <w:p>
-            <w:pPr>
-              <w:rPr>
-                <w:b/>
-              </w:rPr>
-            </w:pPr>
-            <w:r>
-              <w:rPr>
-                <w:b/>
-              </w:rPr>
-              <w:t>Task</w:t>
-            </w:r>
-          </w:p>
-        </w:tc>
-      </w:tr>
-      <w:tr>
-        <w:tc>
-          <w:tcPr>
-            <w:tcW w:w="1163" w:type="dxa"/>
-          </w:tcPr>
-          <w:p>
-            <w:r>
-              <w:t>10/22</w:t>
-            </w:r>
-          </w:p>
-        </w:tc>
-        <w:tc>
-          <w:tcPr>
-            <w:tcW w:w="3363" w:type="dxa"/>
-          </w:tcPr>
-          <w:p>
-            <w:r>
-              <w:t>Implement conjunction separation and evaluation</w:t>
-            </w:r>
-          </w:p>
-        </w:tc>
-      </w:tr>
-      <w:tr>
-        <w:tc>
-          <w:tcPr>
-            <w:tcW w:w="1163" w:type="dxa"/>
-          </w:tcPr>
-          <w:p>
-            <w:r>
-              <w:t>10/29</w:t>
-            </w:r>
-          </w:p>
-        </w:tc>
-        <w:tc>
-          <w:tcPr>
-            <w:tcW w:w="3363" w:type="dxa"/>
-          </w:tcPr>
-          <w:p>
-            <w:r>
-              <w:t>Incorporate</w:t>
-            </w:r>
-            <w:r>
-              <w:t xml:space="preserve"> a</w:t>
-            </w:r>
-            <w:r>
-              <w:t xml:space="preserve"> word-level sentiment tagger</w:t>
-            </w:r>
-            <w:r>
-              <w:t xml:space="preserve"> as a feature.</w:t>
-            </w:r>
-          </w:p>
-        </w:tc>
-      </w:tr>
-      <w:tr>
-        <w:tc>
-          <w:tcPr>
-            <w:tcW w:w="1163" w:type="dxa"/>
-          </w:tcPr>
-          <w:p>
-            <w:r>
-              <w:t>10/29</w:t>
-            </w:r>
-          </w:p>
-        </w:tc>
-        <w:tc>
-          <w:tcPr>
-            <w:tcW w:w="3363" w:type="dxa"/>
-          </w:tcPr>
-          <w:p>
-            <w:r>
-              <w:t>Strip the “@” from mentions in tweets, to increase spellchecker accuracy</w:t>
-            </w:r>
-          </w:p>
-        </w:tc>
-      </w:tr>
-      <w:tr>
-        <w:tc>
-          <w:tcPr>
-            <w:tcW w:w="1163" w:type="dxa"/>
-          </w:tcPr>
-          <w:p>
-            <w:r>
-              <w:lastRenderedPageBreak/>
-              <w:t>11/5</w:t>
-            </w:r>
-          </w:p>
-        </w:tc>
-        <w:tc>
-          <w:tcPr>
-            <w:tcW w:w="3363" w:type="dxa"/>
-          </w:tcPr>
-          <w:p>
-            <w:r>
-              <w:t>Identify and implement new areas of improvements in text-preprocessing.</w:t>
-            </w:r>
-          </w:p>
-        </w:tc>
-      </w:tr>
-      <w:tr>
-        <w:tc>
-          <w:tcPr>
-            <w:tcW w:w="1163" w:type="dxa"/>
-          </w:tcPr>
-          <w:p>
-            <w:r>
-              <w:t>11/5</w:t>
-            </w:r>
-          </w:p>
-        </w:tc>
-        <w:tc>
-          <w:tcPr>
-            <w:tcW w:w="3363" w:type="dxa"/>
-          </w:tcPr>
-          <w:p>
-            <w:pPr>
-              <w:rPr>
-                <w:lang w:eastAsia="ja-JP"/>
-              </w:rPr>
-            </w:pPr>
-            <w:r>
-              <w:t>Identify and implement other grammar-based features to use.</w:t>
-            </w:r>
-          </w:p>
-        </w:tc>
-      </w:tr>
-      <w:tr>
-        <w:tc>
-          <w:tcPr>
-            <w:tcW w:w="1163" w:type="dxa"/>
-          </w:tcPr>
-          <w:p>
-            <w:r>
-              <w:t>11/12</w:t>
-            </w:r>
-          </w:p>
-        </w:tc>
-        <w:tc>
-          <w:tcPr>
-            <w:tcW w:w="3363" w:type="dxa"/>
-          </w:tcPr>
-          <w:p>
-            <w:r>
-              <w:rPr>
-                <w:lang w:eastAsia="ja-JP"/>
-              </w:rPr>
-              <w:t>Evaluate current features and heuristics, prune as necessary.</w:t>
-            </w:r>
-          </w:p>
-        </w:tc>
-      </w:tr>
-      <w:tr>
-        <w:tc>
-          <w:tcPr>
-            <w:tcW w:w="1163" w:type="dxa"/>
-          </w:tcPr>
-          <w:p>
-            <w:r>
-              <w:t>11/19</w:t>
-            </w:r>
-          </w:p>
-        </w:tc>
-        <w:tc>
-          <w:tcPr>
-            <w:tcW w:w="3363" w:type="dxa"/>
-          </w:tcPr>
-          <w:p>
-            <w:r>
-              <w:t>Write final report</w:t>
-            </w:r>
-          </w:p>
-        </w:tc>
-      </w:tr>
-      <w:tr>
-        <w:tc>
-          <w:tcPr>
-            <w:tcW w:w="1163" w:type="dxa"/>
-          </w:tcPr>
-          <w:p>
-            <w:r>
-              <w:t>11/27</w:t>
-            </w:r>
-          </w:p>
-        </w:tc>
-        <w:tc>
-          <w:tcPr>
-            <w:tcW w:w="3363" w:type="dxa"/>
-          </w:tcPr>
-          <w:p>
-            <w:r>
-              <w:t xml:space="preserve">Submit </w:t>
-            </w:r>
-            <w:r>
-              <w:t>Final Report</w:t>
-            </w:r>
-            <w:bookmarkStart w:id="0" w:name="_GoBack"/>
-            <w:bookmarkEnd w:id="0"/>
-          </w:p>
-        </w:tc>
-      </w:tr>
-    </w:tbl>
-    <w:p>
-      <w:pPr>
-        <w:pStyle w:val="ACLAcknowledgmentsHeader"/>
-      </w:pPr>
-      <w:r>
-        <w:t>Acknowledgments</w:t>
+        <w:lastRenderedPageBreak/>
+        <w:t>Discussion</w:t>
       </w:r>
     </w:p>
     <w:p>
-      <w:pPr>
-        <w:pStyle w:val="ACLText"/>
-      </w:pPr>
-      <w:r>
-        <w:t>Evan Akers wrote the spell-checking feature extraction function.</w:t>
+      <w:r>
+        <w:t xml:space="preserve">One of the trends we noted within our prediction algorithms during our proposal, was that our predictions were frequently optimistic, and generally assigned a positive sentiment to a Tweet. </w:t>
+      </w:r>
+      <w:r>
+        <w:t xml:space="preserve">In our final </w:t>
+      </w:r>
+      <w:r>
+        <w:t>scores, a review of the data indicates that this trend has worsened and our system is much more likely to predict a positive sentiment over anything else. This indicates to us one of two things: (1) that the training data utilized had a higher distribution of positive tweets than any other sentiment, thus requiring our model to have a more diverse training set or (2) that grammatical constructs, punctuation, etc. are fluidly used between tweets of various sentiments and cannot be easily used to predict a sentiment.</w:t>
+      </w:r>
+    </w:p>
+    <w:p/>
+    <w:p>
+      <w:r>
+        <w:t xml:space="preserve">Given the results of our project (see section 3), we believe that </w:t>
+      </w:r>
+      <w:r>
+        <w:rPr>
+          <w:i/>
+        </w:rPr>
+        <w:t>how</w:t>
+      </w:r>
+      <w:r>
+        <w:t xml:space="preserve"> something is written is significantly less important than </w:t>
+      </w:r>
+      <w:r>
+        <w:rPr>
+          <w:i/>
+        </w:rPr>
+        <w:t>what</w:t>
+      </w:r>
+      <w:r>
+        <w:t xml:space="preserve"> is written. The content of a document is much more important to sentiment analysis than the gramma</w:t>
+      </w:r>
+      <w:r>
+        <w:t>tical features of the document. As we added more annotations for grammatical features, the impact of the features addressing what was being said was minimized, causing our results to worsen.</w:t>
+      </w:r>
+    </w:p>
+    <w:p/>
+    <w:p>
+      <w:r>
+        <w:t>Moving forward, we believe grammar is</w:t>
+      </w:r>
+      <w:r>
+        <w:t xml:space="preserve"> not an adequate fit for a primary classifier in sent</w:t>
+      </w:r>
+      <w:r>
+        <w:t>iment analysis, and that it is</w:t>
+      </w:r>
+      <w:r>
+        <w:t xml:space="preserve"> either better suited to specific edge cases or solutions that utilize a more complex approach, such as VADER (</w:t>
+      </w:r>
+      <w:proofErr w:type="spellStart"/>
+      <w:r>
+        <w:t>Hutto</w:t>
+      </w:r>
+      <w:proofErr w:type="spellEnd"/>
+      <w:r>
+        <w:t xml:space="preserve"> and Gilbert, 2015).</w:t>
+      </w:r>
+      <w:r>
+        <w:t xml:space="preserve"> We see a potential application of grammar in detecting sarcasm, for example.</w:t>
       </w:r>
     </w:p>
     <w:p>
       <w:pPr>
-        <w:pStyle w:val="ACLText"/>
-        <w:ind w:firstLine="230"/>
-      </w:pPr>
-      <w:r>
-        <w:t xml:space="preserve">Kyle Arens developed the data parsing algorithm to break down input data into data structures consumed internally by our algorithms. </w:t>
-      </w:r>
-      <w:r>
-        <w:t xml:space="preserve">He extended this into creating the “data flow” pipeline from reading the input files to creating the neural net data objects. </w:t>
-      </w:r>
-      <w:r>
-        <w:t xml:space="preserve">This included reading the input data, performing the text preprocessing on that data, and transforming into the output data format. Kyle wrote the </w:t>
-      </w:r>
-      <w:r>
-        <w:t>word indexing</w:t>
-      </w:r>
-      <w:r>
-        <w:t xml:space="preserve"> function that took the list of unique words and the counts from the input set and transformed that into a list of significant words and their corresponding indices for use in our vector graphs consumed by </w:t>
-      </w:r>
-      <w:r>
-        <w:t>the</w:t>
-      </w:r>
-      <w:r>
-        <w:t xml:space="preserve"> neural net. </w:t>
-      </w:r>
-      <w:r>
-        <w:t xml:space="preserve">Next, he wrote the word to vector function which takes the previously mentioned list of significant words, all of the input tweets, and list of features and abstracts them into three multi-dimensional graphs that match the input data structure the neural net requires. </w:t>
-      </w:r>
-      <w:r>
-        <w:t>Kyle worked with Joe to create the conjunction net (not used in our proof of concept, but will be included for final submission) and verified the mathematical algorithms within the neural net. Kyle improved code-readability by</w:t>
-      </w:r>
-      <w:r>
-        <w:t xml:space="preserve"> refactoring variable names and documenting </w:t>
-      </w:r>
-      <w:r>
-        <w:t>all code written.</w:t>
+        <w:pStyle w:val="ACLAcknowledgmentsHeader"/>
+      </w:pPr>
+      <w:r>
+        <w:t>Acknowledgments</w:t>
       </w:r>
     </w:p>
     <w:p>
       <w:pPr>
-        <w:pStyle w:val="ACLTextFirstlineindent016"/>
-      </w:pPr>
-      <w:r>
-        <w:t>Ryan Benner initially contributed at a higher level to this project, by doing background research on semantic analysis and what other groups have done previously</w:t>
-      </w:r>
-      <w:r>
-        <w:t xml:space="preserve"> for SemEval-2016 Task 4</w:t>
-      </w:r>
-      <w:r>
-        <w:t>. After this, working with Joe, Ryan came up with the initial preprocessing and target feature extractions we used in our preliminary results. He was directly responsible for most of the feature implementation annotation on token</w:t>
-      </w:r>
-      <w:r>
-        <w:t>s</w:t>
-      </w:r>
-      <w:r>
-        <w:t>, writing the following algorithms for annotation: hashtag annotation, punctuation annotation, and part-of-speech annotation.</w:t>
-      </w:r>
-      <w:r>
-        <w:t xml:space="preserve"> These functions contributed to the data-flow pipeline.</w:t>
-      </w:r>
-      <w:r>
-        <w:t xml:space="preserve"> </w:t>
-      </w:r>
-      <w:r>
-        <w:t xml:space="preserve">He also contributed to the </w:t>
-      </w:r>
-      <w:r>
-        <w:t>data</w:t>
-      </w:r>
-      <w:r>
-        <w:t xml:space="preserve"> pipeline by filtering out “Not Available” tweets. </w:t>
-      </w:r>
-      <w:r>
-        <w:t xml:space="preserve">Ryan created the word </w:t>
-      </w:r>
-      <w:r>
-        <w:lastRenderedPageBreak/>
-        <w:t xml:space="preserve">count function for creating a list of unique words counts, denoted by their token-form and associated part-of-speech. After this, Ryan wrote </w:t>
-      </w:r>
-      <w:r>
-        <w:t>the project proposal document.</w:t>
-      </w:r>
-      <w:r>
-        <w:t xml:space="preserve"> </w:t>
-      </w:r>
-      <w:r>
-        <w:t xml:space="preserve">Ryan also obtained the result data from running the prediction algorithms and compiled them for use in this report. </w:t>
-      </w:r>
-      <w:r>
-        <w:t>Early in the development process, Ryan fixed minor bugs that occurred as we constructed the data-flow pipeline.</w:t>
+        <w:pStyle w:val="ACLText"/>
+      </w:pPr>
+      <w:r>
+        <w:t>Evan Akers wrote the spell-checking feature extraction function.</w:t>
       </w:r>
     </w:p>
     <w:p>
       <w:pPr>
-        <w:pStyle w:val="ACLTextFirstlineindent016"/>
-      </w:pPr>
-      <w:r>
-        <w:t>Joe Hirschfeld</w:t>
-      </w:r>
-      <w:r>
-        <w:t xml:space="preserve"> </w:t>
-      </w:r>
-      <w:r>
-        <w:t>wrote</w:t>
-      </w:r>
-      <w:r>
-        <w:t xml:space="preserve"> various parts of our code base. First, he authored</w:t>
-      </w:r>
-      <w:r>
-        <w:t xml:space="preserve"> </w:t>
-      </w:r>
-      <w:r>
-        <w:t>the scripts to</w:t>
-      </w:r>
-      <w:r>
-        <w:t xml:space="preserve"> download the data from Twitter and filter it according to the Twitter terms of service</w:t>
-      </w:r>
-      <w:r>
-        <w:t xml:space="preserve"> </w:t>
-      </w:r>
-      <w:r>
-        <w:t xml:space="preserve">to </w:t>
-      </w:r>
-      <w:r>
-        <w:t>create</w:t>
-      </w:r>
-      <w:r>
-        <w:t xml:space="preserve"> both algorithm- and</w:t>
-      </w:r>
-      <w:r>
-        <w:t xml:space="preserve"> score-ready versions of </w:t>
-      </w:r>
-      <w:r>
-        <w:t xml:space="preserve">all the data we used for training and dev-testing. Next, he authored both our conjunction-engine related neural net as well as the feature-extraction and sentiment-analysis neural net. As part of the sentiment-analysis neural net, Joe took the data parsed and massaged by Kyle and Ryan’s code, and transformed them into various vectors and matrices for use by the sentiment engine. During the neural net development process, he worked with Kyle on the math-related algorithms of the neural net and afterward, spent his time tuning the various hyper-parameters on the sentiment neural net. During the development cycle, Joe took time to clean up the code database, doing necessary refactors </w:t>
-      </w:r>
-      <w:r>
-        <w:t>to keep the code clean and maintainable.</w:t>
-      </w:r>
+        <w:pStyle w:val="ACLText"/>
+      </w:pPr>
     </w:p>
     <w:p>
       <w:pPr>
-        <w:pStyle w:val="ACLReferencesHeader"/>
-      </w:pPr>
-      <w:r>
-        <w:t xml:space="preserve">References </w:t>
-      </w:r>
-      <w:r>
-        <w:t>1,7,10,13</w:t>
+        <w:pStyle w:val="ACLText"/>
+      </w:pPr>
+      <w:r>
+        <w:t xml:space="preserve">Kyle </w:t>
+      </w:r>
+      <w:proofErr w:type="spellStart"/>
+      <w:r>
+        <w:t>Arens</w:t>
+      </w:r>
+      <w:proofErr w:type="spellEnd"/>
+      <w:r>
+        <w:t xml:space="preserve"> developed the data parsing algorithm to break down input data into data structures consumed internally by our algorithms. </w:t>
+      </w:r>
+      <w:r>
+        <w:t xml:space="preserve">He extended this into creating the “data flow” pipeline from reading the input files to creating the neural net data objects. </w:t>
+      </w:r>
+      <w:r>
+        <w:t xml:space="preserve">This included reading the input data, performing the text preprocessing on that data, and transforming into the output data format. Kyle wrote the </w:t>
+      </w:r>
+      <w:r>
+        <w:t>word indexing</w:t>
+      </w:r>
+      <w:r>
+        <w:t xml:space="preserve"> function that took the list of unique </w:t>
+      </w:r>
+      <w:r>
+        <w:lastRenderedPageBreak/>
+        <w:t xml:space="preserve">words and the counts from the input set and transformed that into a list of significant words and their corresponding indices for use in our vector graphs consumed by </w:t>
+      </w:r>
+      <w:r>
+        <w:t>the</w:t>
+      </w:r>
+      <w:r>
+        <w:t xml:space="preserve"> neural net. </w:t>
+      </w:r>
+      <w:r>
+        <w:t>Next, he wrote the word to vector function which takes the previously mentioned list of significant words, all of the input tweets, and list of features and abstracts them into three multi-dimensional graphs that match the input data structure the neural net requires.</w:t>
+      </w:r>
+      <w:r>
+        <w:t xml:space="preserve"> </w:t>
+      </w:r>
+      <w:r>
+        <w:t>Kyle then wrote the functionality used for naive sentiment tagging in the feature extraction and tokenization portion of the code.</w:t>
+      </w:r>
+      <w:r>
+        <w:t xml:space="preserve"> </w:t>
+      </w:r>
+      <w:r>
+        <w:t>Kyle worked with Joe to create the conjunction net (not used in our proof of concept, but will be included for final submission) and verified the mathematical algorithms within the neural net. Kyle improved code-readability by</w:t>
+      </w:r>
+      <w:r>
+        <w:t xml:space="preserve"> refactoring variable names and documenting </w:t>
+      </w:r>
+      <w:r>
+        <w:t>all code written.</w:t>
+      </w:r>
+      <w:r>
+        <w:t xml:space="preserve"> </w:t>
+      </w:r>
+      <w:r>
+        <w:t xml:space="preserve">Kyle worked with </w:t>
+      </w:r>
+      <w:r>
+        <w:t xml:space="preserve">Ryan to complete and proofread </w:t>
+      </w:r>
+      <w:r>
+        <w:t>both the slides for the final presentation, and the final report.</w:t>
       </w:r>
     </w:p>
     <w:p>
       <w:pPr>
-        <w:pStyle w:val="ACLReferencesText"/>
-        <w:rPr>
-          <w:lang w:eastAsia="ja-JP"/>
-        </w:rPr>
-      </w:pPr>
-      <w:r>
-        <w:t xml:space="preserve">C.J. Hutto and E.E. Gilbert. 2014. VADER: A Parsimonious Rule-based Model for Sentiment Analysis of Social Media Text. In </w:t>
-      </w:r>
-      <w:r>
-        <w:rPr>
-          <w:i/>
-        </w:rPr>
-        <w:t>Eighth International Conference on Weblogs and Social Media (ICWSM-14)</w:t>
-      </w:r>
-      <w:r>
-        <w:t>, Ann Arbor, MI.</w:t>
-      </w:r>
+        <w:pStyle w:val="ACLTextFirstlineindent016"/>
+        <w:ind w:firstLine="0"/>
+      </w:pPr>
     </w:p>
     <w:p>
       <w:pPr>
+        <w:pStyle w:val="ACLTextFirstlineindent016"/>
+        <w:ind w:firstLine="0"/>
+      </w:pPr>
+      <w:r>
+        <w:t>Ryan Benner initially contributed at a higher level to this project, by doing background research on semantic analysis and what other groups have done previously</w:t>
+      </w:r>
+      <w:r>
+        <w:t xml:space="preserve"> for SemEval-2016 Task 4</w:t>
+      </w:r>
+      <w:r>
+        <w:t>. After this, working with Joe, Ryan came up with the initial preprocessing and target feature extractions we used in our preliminary results. He was directly responsible for most of the feature implementation annotation on token</w:t>
+      </w:r>
+      <w:r>
+        <w:t>s</w:t>
+      </w:r>
+      <w:r>
+        <w:t xml:space="preserve">, writing the following algorithms for annotation: hashtag annotation, punctuation annotation, </w:t>
+      </w:r>
+      <w:r>
+        <w:t xml:space="preserve">conjunction counting and annotation, </w:t>
+      </w:r>
+      <w:r>
+        <w:t>and part-of-speech annotation.</w:t>
+      </w:r>
+      <w:r>
+        <w:t xml:space="preserve"> </w:t>
+      </w:r>
+      <w:r>
+        <w:t xml:space="preserve">Ryan enhanced the </w:t>
+      </w:r>
+      <w:proofErr w:type="spellStart"/>
+      <w:r>
+        <w:t>intial</w:t>
+      </w:r>
+      <w:proofErr w:type="spellEnd"/>
+      <w:r>
+        <w:t xml:space="preserve"> spell-checking function provided by Evan to also correct spelling. </w:t>
+      </w:r>
+      <w:r>
+        <w:t>These functions contributed to the data-flow pipeline.</w:t>
+      </w:r>
+      <w:r>
+        <w:t xml:space="preserve"> </w:t>
+      </w:r>
+      <w:r>
+        <w:t xml:space="preserve">He also contributed to the </w:t>
+      </w:r>
+      <w:r>
+        <w:t>data</w:t>
+      </w:r>
+      <w:r>
+        <w:t xml:space="preserve"> pipeline by filtering out “Not Available” tweets. </w:t>
+      </w:r>
+      <w:r>
+        <w:t xml:space="preserve">Ryan created the word count function for creating a list of unique words counts, denoted by their token-form and associated part-of-speech. After this, Ryan wrote </w:t>
+      </w:r>
+      <w:r>
+        <w:t>the project proposal document.</w:t>
+      </w:r>
+      <w:r>
+        <w:t xml:space="preserve"> For the final report, Ryan worked with Kyle to prepare both the final report and the final presentation.</w:t>
+      </w:r>
+      <w:r>
+        <w:t xml:space="preserve"> </w:t>
+      </w:r>
+      <w:r>
+        <w:t>Ryan also obtained the result data</w:t>
+      </w:r>
+      <w:r>
+        <w:t xml:space="preserve"> for both the initial proposal and final report</w:t>
+      </w:r>
+      <w:r>
+        <w:t xml:space="preserve"> from running the prediction algorithms and compiled them for use in </w:t>
+      </w:r>
+      <w:r>
+        <w:t>those</w:t>
+      </w:r>
+      <w:r>
+        <w:t xml:space="preserve"> report</w:t>
+      </w:r>
+      <w:r>
+        <w:t>s</w:t>
+      </w:r>
+      <w:r>
+        <w:t xml:space="preserve">. </w:t>
+      </w:r>
+      <w:r>
+        <w:t>Early in the development process, Ryan fixed minor bugs that occurred as we constructed the data-flow pipeline.</w:t>
+      </w:r>
+      <w:r>
+        <w:t xml:space="preserve"> </w:t>
+      </w:r>
+    </w:p>
+    <w:p>
+      <w:pPr>
+        <w:pStyle w:val="ACLTextFirstlineindent016"/>
+        <w:ind w:firstLine="0"/>
+      </w:pPr>
+    </w:p>
+    <w:p>
+      <w:pPr>
+        <w:pStyle w:val="ACLTextFirstlineindent016"/>
+        <w:ind w:firstLine="0"/>
+      </w:pPr>
+      <w:r>
+        <w:lastRenderedPageBreak/>
+        <w:t>Joe Hirschfeld</w:t>
+      </w:r>
+      <w:r>
+        <w:t xml:space="preserve"> </w:t>
+      </w:r>
+      <w:r>
+        <w:t>wrote</w:t>
+      </w:r>
+      <w:r>
+        <w:t xml:space="preserve"> various parts of our code base. First, he authored</w:t>
+      </w:r>
+      <w:r>
+        <w:t xml:space="preserve"> </w:t>
+      </w:r>
+      <w:r>
+        <w:t>the scripts to</w:t>
+      </w:r>
+      <w:r>
+        <w:t xml:space="preserve"> download the data from Twitter and filter it according to the Twitter terms of service</w:t>
+      </w:r>
+      <w:r>
+        <w:t xml:space="preserve"> </w:t>
+      </w:r>
+      <w:r>
+        <w:t xml:space="preserve">to </w:t>
+      </w:r>
+      <w:r>
+        <w:t>create</w:t>
+      </w:r>
+      <w:r>
+        <w:t xml:space="preserve"> both algorithm- and</w:t>
+      </w:r>
+      <w:r>
+        <w:t xml:space="preserve"> score-ready versions of </w:t>
+      </w:r>
+      <w:r>
+        <w:t xml:space="preserve">all the data we used for training and dev-testing. Next, he authored our </w:t>
+      </w:r>
+      <w:r>
+        <w:t>convolutional</w:t>
+      </w:r>
+      <w:r>
+        <w:t xml:space="preserve"> neural net. Joe took the data parsed and massaged by Kyle and Ryan’s code, and transformed them into various vectors and matrices for use by the sentiment engine. During the neural net development process, he worked with Kyle on the math-related algorithms of the neural net and afterward, spent his time tuning the various hyper-parameters on the sentiment neural net. During the development cycle, Joe took time to clean up the code database, doing necessary refactors </w:t>
+      </w:r>
+      <w:r>
+        <w:t>to keep the code clean and maintainable.</w:t>
+      </w:r>
+      <w:r>
+        <w:t xml:space="preserve"> He further enhanced the original neural net we used during the proposal by adding an extra layer for sentiment prediction.</w:t>
+      </w:r>
+    </w:p>
+    <w:p>
+      <w:pPr>
+        <w:pStyle w:val="ACLReferencesHeader"/>
+      </w:pPr>
+      <w:r>
+        <w:t>References</w:t>
+      </w:r>
+    </w:p>
+    <w:p>
+      <w:pPr>
         <w:pStyle w:val="ACLReferencesText"/>
-        <w:rPr>
-          <w:lang w:eastAsia="ja-JP"/>
-        </w:rPr>
-      </w:pPr>
-      <w:r>
-        <w:t>Georgios Balikas and Massih</w:t>
-      </w:r>
-      <w:r>
-        <w:t>-Reza Amini. 2016. TwiSE at SemEval-2016 Task 4: Twitter Sentiment Classification</w:t>
-      </w:r>
-      <w:r>
-        <w:rPr>
-          <w:lang w:eastAsia="ja-JP"/>
-        </w:rPr>
-        <w:t xml:space="preserve">. In </w:t>
+      </w:pPr>
+      <w:r>
+        <w:t xml:space="preserve">C.J. </w:t>
+      </w:r>
+      <w:proofErr w:type="spellStart"/>
+      <w:r>
+        <w:t>Hutto</w:t>
+      </w:r>
+      <w:proofErr w:type="spellEnd"/>
+      <w:r>
+        <w:t xml:space="preserve"> and E.E. Gilbert. 2014. VADER: A Parsimonious Rule-based Model for Sentiment Analysis of Social Media Text. In </w:t>
       </w:r>
       <w:r>
         <w:rPr>
           <w:i/>
-          <w:lang w:eastAsia="ja-JP"/>
+        </w:rPr>
+        <w:t>Eighth International Conference on Weblogs and Social Media (ICWSM-14)</w:t>
+      </w:r>
+      <w:r>
+        <w:t>, Ann Arbor, MI.</w:t>
+      </w:r>
+    </w:p>
+    <w:p>
+      <w:pPr>
+        <w:pStyle w:val="ACLReferencesText"/>
+      </w:pPr>
+      <w:r>
+        <w:t xml:space="preserve">Edward </w:t>
+      </w:r>
+      <w:proofErr w:type="spellStart"/>
+      <w:r>
+        <w:t>Loper</w:t>
+      </w:r>
+      <w:proofErr w:type="spellEnd"/>
+      <w:r>
+        <w:t xml:space="preserve"> and Steven Bird. 2002. NLTK: The Natural Language Toolkit. In </w:t>
+      </w:r>
+      <w:r>
+        <w:rPr>
+          <w:i/>
+        </w:rPr>
+        <w:t xml:space="preserve">Proceeding ETMTNLP ’02 Proceedings of the ACL-02 Workshop on Effective tools and methodologies for teaching natural language processing and computational linguistics – Volume 1, </w:t>
+      </w:r>
+      <w:r>
+        <w:t>Stroudsburg, PA, US.</w:t>
+      </w:r>
+    </w:p>
+    <w:p>
+      <w:pPr>
+        <w:pStyle w:val="ACLReferencesText"/>
+        <w:rPr>
+          <w:lang w:eastAsia="ja-JP"/>
+        </w:rPr>
+      </w:pPr>
+      <w:r>
+        <w:t xml:space="preserve">Giovanni Da San Martino, Wei Gao, </w:t>
+      </w:r>
+      <w:proofErr w:type="spellStart"/>
+      <w:r>
+        <w:t>Fabrizio</w:t>
+      </w:r>
+      <w:proofErr w:type="spellEnd"/>
+      <w:r>
+        <w:t xml:space="preserve"> </w:t>
+      </w:r>
+      <w:proofErr w:type="spellStart"/>
+      <w:r>
+        <w:t>Sebastiani</w:t>
+      </w:r>
+      <w:proofErr w:type="spellEnd"/>
+      <w:r>
+        <w:t xml:space="preserve">. 2016. QCRI at SemEval-2016 Task 4: Probabilistic Methods for Binary and Ordinal Quantification. In </w:t>
+      </w:r>
+      <w:r>
+        <w:rPr>
+          <w:i/>
         </w:rPr>
         <w:t>Proceedings of the 10</w:t>
       </w:r>
@@ -1581,61 +2164,71 @@
         <w:rPr>
           <w:i/>
           <w:vertAlign w:val="superscript"/>
-          <w:lang w:eastAsia="ja-JP"/>
         </w:rPr>
         <w:t>th</w:t>
       </w:r>
       <w:r>
         <w:rPr>
           <w:i/>
-          <w:lang w:eastAsia="ja-JP"/>
-        </w:rPr>
-        <w:t xml:space="preserve"> International Workshop on Semantic Evaluation (SemEval-2016)</w:t>
-      </w:r>
-      <w:r>
-        <w:rPr>
-          <w:lang w:eastAsia="ja-JP"/>
-        </w:rPr>
-        <w:t>, San Diego, US.</w:t>
+        </w:rPr>
+        <w:t xml:space="preserve"> International Workshop on Semantic Evaluation (SemEval-2016),</w:t>
+      </w:r>
+      <w:r>
+        <w:t xml:space="preserve"> San Diego, US.</w:t>
       </w:r>
     </w:p>
     <w:p>
       <w:pPr>
         <w:pStyle w:val="ACLReferencesText"/>
-      </w:pPr>
-      <w:r>
-        <w:t>Preslav Nakov, Alan Ritter, Sara Rosenthal, Fabrizio Sebastiani, and Veselin Stoyanov</w:t>
-      </w:r>
-      <w:r>
-        <w:t>.</w:t>
-      </w:r>
-      <w:r>
-        <w:t xml:space="preserve"> 2016.</w:t>
-      </w:r>
-      <w:r>
-        <w:t xml:space="preserve"> </w:t>
-      </w:r>
-      <w:r>
-        <w:t>SemEval-2016 Task 4: Sentiment Analysis in Twitter</w:t>
+        <w:rPr>
+          <w:lang w:eastAsia="ja-JP"/>
+        </w:rPr>
+      </w:pPr>
+      <w:r>
+        <w:t xml:space="preserve">Georgios </w:t>
+      </w:r>
+      <w:proofErr w:type="spellStart"/>
+      <w:r>
+        <w:t>Balikas</w:t>
+      </w:r>
+      <w:proofErr w:type="spellEnd"/>
+      <w:r>
+        <w:t xml:space="preserve"> and </w:t>
+      </w:r>
+      <w:proofErr w:type="spellStart"/>
+      <w:r>
+        <w:t>Massih</w:t>
+      </w:r>
+      <w:proofErr w:type="spellEnd"/>
+      <w:r>
+        <w:t xml:space="preserve">-Reza </w:t>
+      </w:r>
+      <w:proofErr w:type="spellStart"/>
+      <w:r>
+        <w:t>Amini</w:t>
+      </w:r>
+      <w:proofErr w:type="spellEnd"/>
+      <w:r>
+        <w:t xml:space="preserve">. 2016. </w:t>
+      </w:r>
+      <w:proofErr w:type="spellStart"/>
+      <w:r>
+        <w:t>TwiSE</w:t>
+      </w:r>
+      <w:proofErr w:type="spellEnd"/>
+      <w:r>
+        <w:t xml:space="preserve"> at SemEval-2016 Task 4: Twitter Sentiment Classification</w:t>
+      </w:r>
+      <w:r>
+        <w:rPr>
+          <w:lang w:eastAsia="ja-JP"/>
+        </w:rPr>
+        <w:t xml:space="preserve">. In </w:t>
       </w:r>
       <w:r>
         <w:rPr>
           <w:i/>
-        </w:rPr>
-        <w:t>.</w:t>
-      </w:r>
-      <w:r>
-        <w:t xml:space="preserve"> </w:t>
-      </w:r>
-      <w:r>
-        <w:t xml:space="preserve">Association for Computational Linguistics. </w:t>
-      </w:r>
-      <w:r>
-        <w:t xml:space="preserve">In </w:t>
-      </w:r>
-      <w:r>
-        <w:rPr>
-          <w:i/>
+          <w:lang w:eastAsia="ja-JP"/>
         </w:rPr>
         <w:t>Proceedings of the 10</w:t>
       </w:r>
@@ -1643,50 +2236,55 @@
         <w:rPr>
           <w:i/>
           <w:vertAlign w:val="superscript"/>
+          <w:lang w:eastAsia="ja-JP"/>
         </w:rPr>
         <w:t>th</w:t>
       </w:r>
       <w:r>
         <w:rPr>
           <w:i/>
+          <w:lang w:eastAsia="ja-JP"/>
         </w:rPr>
         <w:t xml:space="preserve"> International Workshop on Semantic Evaluation (SemEval-2016)</w:t>
       </w:r>
       <w:r>
-        <w:t>, San Diego, US</w:t>
-      </w:r>
-      <w:r>
-        <w:t>.</w:t>
+        <w:rPr>
+          <w:lang w:eastAsia="ja-JP"/>
+        </w:rPr>
+        <w:t>, San Diego, US.</w:t>
       </w:r>
     </w:p>
     <w:p>
       <w:pPr>
         <w:pStyle w:val="ACLReferencesText"/>
-      </w:pPr>
-      <w:r>
-        <w:t>Stefan R</w:t>
-      </w:r>
-      <w:r>
-        <w:t>ä</w:t>
-      </w:r>
-      <w:r>
-        <w:t>biger, Mishal Kazmi, Y</w:t>
-      </w:r>
-      <w:r>
-        <w:t>ü</w:t>
-      </w:r>
-      <w:r>
-        <w:t>cel Saygin, Peter Sch</w:t>
-      </w:r>
-      <w:r>
-        <w:t>ü</w:t>
-      </w:r>
-      <w:r>
-        <w:t xml:space="preserve">ller, and Myra Spiliopoulou. 2016. SteM at SemEval-2016 Task 4: Applying Active Learning to Improve Sentiment Classification. In </w:t>
+        <w:rPr>
+          <w:lang w:eastAsia="ja-JP"/>
+        </w:rPr>
+      </w:pPr>
+      <w:r>
+        <w:rPr>
+          <w:lang w:eastAsia="ja-JP"/>
+        </w:rPr>
+        <w:t xml:space="preserve">Mahmoud Nabil, Mohamed Aly, and Amir F. </w:t>
+      </w:r>
+      <w:proofErr w:type="spellStart"/>
+      <w:r>
+        <w:rPr>
+          <w:lang w:eastAsia="ja-JP"/>
+        </w:rPr>
+        <w:t>Atiya</w:t>
+      </w:r>
+      <w:proofErr w:type="spellEnd"/>
+      <w:r>
+        <w:rPr>
+          <w:lang w:eastAsia="ja-JP"/>
+        </w:rPr>
+        <w:t xml:space="preserve">. 2016. CUFE at SemEval-2016 Task 4: A Gated Recurrent Model for Sentiment Classification. In </w:t>
       </w:r>
       <w:r>
         <w:rPr>
           <w:i/>
+          <w:lang w:eastAsia="ja-JP"/>
         </w:rPr>
         <w:t>Proceedings of the 10</w:t>
       </w:r>
@@ -1694,26 +2292,717 @@
         <w:rPr>
           <w:i/>
           <w:vertAlign w:val="superscript"/>
+          <w:lang w:eastAsia="ja-JP"/>
         </w:rPr>
         <w:t>th</w:t>
       </w:r>
       <w:r>
         <w:rPr>
           <w:i/>
-        </w:rPr>
-        <w:t xml:space="preserve"> International Workshop on Semantic Evaluation (SemEval-2016)</w:t>
-      </w:r>
-      <w:r>
-        <w:t>, San Diego, US.</w:t>
+          <w:lang w:eastAsia="ja-JP"/>
+        </w:rPr>
+        <w:t xml:space="preserve"> International Workshop on Semantic Evaluation (SemEval-2016),</w:t>
+      </w:r>
+      <w:r>
+        <w:rPr>
+          <w:lang w:eastAsia="ja-JP"/>
+        </w:rPr>
+        <w:t xml:space="preserve"> San Diego, US.</w:t>
       </w:r>
     </w:p>
     <w:p>
       <w:pPr>
         <w:pStyle w:val="ACLReferencesText"/>
-      </w:pPr>
-      <w:r>
+        <w:rPr>
+          <w:lang w:eastAsia="ja-JP"/>
+        </w:rPr>
+      </w:pPr>
+      <w:r>
+        <w:rPr>
+          <w:lang w:eastAsia="ja-JP"/>
+        </w:rPr>
+        <w:t xml:space="preserve">Martin </w:t>
+      </w:r>
+      <w:proofErr w:type="spellStart"/>
+      <w:r>
+        <w:rPr>
+          <w:lang w:eastAsia="ja-JP"/>
+        </w:rPr>
+        <w:t>Abadi</w:t>
+      </w:r>
+      <w:proofErr w:type="spellEnd"/>
+      <w:r>
+        <w:rPr>
+          <w:lang w:eastAsia="ja-JP"/>
+        </w:rPr>
+        <w:t xml:space="preserve">, Ashish Agarwal, Paul Barham, Eugene </w:t>
+      </w:r>
+      <w:proofErr w:type="spellStart"/>
+      <w:r>
+        <w:rPr>
+          <w:lang w:eastAsia="ja-JP"/>
+        </w:rPr>
+        <w:t>Brevdo</w:t>
+      </w:r>
+      <w:proofErr w:type="spellEnd"/>
+      <w:r>
+        <w:rPr>
+          <w:lang w:eastAsia="ja-JP"/>
+        </w:rPr>
+        <w:t xml:space="preserve">, </w:t>
+      </w:r>
+      <w:proofErr w:type="spellStart"/>
+      <w:r>
+        <w:rPr>
+          <w:lang w:eastAsia="ja-JP"/>
+        </w:rPr>
+        <w:t>Zhifeng</w:t>
+      </w:r>
+      <w:proofErr w:type="spellEnd"/>
+      <w:r>
+        <w:rPr>
+          <w:lang w:eastAsia="ja-JP"/>
+        </w:rPr>
+        <w:t xml:space="preserve"> Chen, Craig </w:t>
+      </w:r>
+      <w:proofErr w:type="spellStart"/>
+      <w:r>
+        <w:rPr>
+          <w:lang w:eastAsia="ja-JP"/>
+        </w:rPr>
+        <w:t>Citro</w:t>
+      </w:r>
+      <w:proofErr w:type="spellEnd"/>
+      <w:r>
+        <w:rPr>
+          <w:lang w:eastAsia="ja-JP"/>
+        </w:rPr>
+        <w:t xml:space="preserve">, Greg S. </w:t>
+      </w:r>
+      <w:proofErr w:type="spellStart"/>
+      <w:r>
+        <w:rPr>
+          <w:lang w:eastAsia="ja-JP"/>
+        </w:rPr>
+        <w:t>Corrado</w:t>
+      </w:r>
+      <w:proofErr w:type="spellEnd"/>
+      <w:r>
+        <w:rPr>
+          <w:lang w:eastAsia="ja-JP"/>
+        </w:rPr>
+        <w:t xml:space="preserve">, Andy Davis, Jeffrey Dean, </w:t>
+      </w:r>
+      <w:proofErr w:type="spellStart"/>
+      <w:r>
+        <w:rPr>
+          <w:lang w:eastAsia="ja-JP"/>
+        </w:rPr>
+        <w:t>Matthieu</w:t>
+      </w:r>
+      <w:proofErr w:type="spellEnd"/>
+      <w:r>
+        <w:rPr>
+          <w:lang w:eastAsia="ja-JP"/>
+        </w:rPr>
+        <w:t xml:space="preserve"> Devin, Sanjay </w:t>
+      </w:r>
+      <w:proofErr w:type="spellStart"/>
+      <w:r>
+        <w:rPr>
+          <w:lang w:eastAsia="ja-JP"/>
+        </w:rPr>
+        <w:t>Ghemawat</w:t>
+      </w:r>
+      <w:proofErr w:type="spellEnd"/>
+      <w:r>
+        <w:rPr>
+          <w:lang w:eastAsia="ja-JP"/>
+        </w:rPr>
+        <w:t xml:space="preserve">, Ian </w:t>
+      </w:r>
+      <w:proofErr w:type="spellStart"/>
+      <w:r>
+        <w:rPr>
+          <w:lang w:eastAsia="ja-JP"/>
+        </w:rPr>
+        <w:t>Goodfellow</w:t>
+      </w:r>
+      <w:proofErr w:type="spellEnd"/>
+      <w:r>
+        <w:rPr>
+          <w:lang w:eastAsia="ja-JP"/>
+        </w:rPr>
+        <w:t xml:space="preserve">, Andrew Harp, Geoffrey Irving, Michael </w:t>
+      </w:r>
+      <w:proofErr w:type="spellStart"/>
+      <w:r>
+        <w:rPr>
+          <w:lang w:eastAsia="ja-JP"/>
+        </w:rPr>
+        <w:t>Isard</w:t>
+      </w:r>
+      <w:proofErr w:type="spellEnd"/>
+      <w:r>
+        <w:rPr>
+          <w:lang w:eastAsia="ja-JP"/>
+        </w:rPr>
+        <w:t xml:space="preserve">, </w:t>
+      </w:r>
+      <w:proofErr w:type="spellStart"/>
+      <w:r>
+        <w:rPr>
+          <w:lang w:eastAsia="ja-JP"/>
+        </w:rPr>
+        <w:t>Rafal</w:t>
+      </w:r>
+      <w:proofErr w:type="spellEnd"/>
+      <w:r>
+        <w:rPr>
+          <w:lang w:eastAsia="ja-JP"/>
+        </w:rPr>
+        <w:t xml:space="preserve"> </w:t>
+      </w:r>
+      <w:proofErr w:type="spellStart"/>
+      <w:r>
+        <w:rPr>
+          <w:lang w:eastAsia="ja-JP"/>
+        </w:rPr>
+        <w:t>Jozefowicz</w:t>
+      </w:r>
+      <w:proofErr w:type="spellEnd"/>
+      <w:r>
+        <w:rPr>
+          <w:lang w:eastAsia="ja-JP"/>
+        </w:rPr>
+        <w:t xml:space="preserve">, </w:t>
+      </w:r>
+      <w:proofErr w:type="spellStart"/>
+      <w:r>
+        <w:rPr>
+          <w:lang w:eastAsia="ja-JP"/>
+        </w:rPr>
+        <w:t>Yangqing</w:t>
+      </w:r>
+      <w:proofErr w:type="spellEnd"/>
+      <w:r>
+        <w:rPr>
+          <w:lang w:eastAsia="ja-JP"/>
+        </w:rPr>
+        <w:t xml:space="preserve"> </w:t>
+      </w:r>
+      <w:proofErr w:type="spellStart"/>
+      <w:r>
+        <w:rPr>
+          <w:lang w:eastAsia="ja-JP"/>
+        </w:rPr>
+        <w:t>Jia</w:t>
+      </w:r>
+      <w:proofErr w:type="spellEnd"/>
+      <w:r>
+        <w:rPr>
+          <w:lang w:eastAsia="ja-JP"/>
+        </w:rPr>
+        <w:t xml:space="preserve">, </w:t>
+      </w:r>
+      <w:r>
+        <w:rPr>
+          <w:lang w:eastAsia="ja-JP"/>
+        </w:rPr>
         <w:lastRenderedPageBreak/>
-        <w:t xml:space="preserve">Vikrant Yadav. 2016. thecerealkiller at SemEval-2016 Task 4: Deep Learning based System for Classifying Sentiment of Tweets on Two Point Scale. In </w:t>
+        <w:t xml:space="preserve">Lukasz Kaiser, </w:t>
+      </w:r>
+      <w:proofErr w:type="spellStart"/>
+      <w:r>
+        <w:rPr>
+          <w:lang w:eastAsia="ja-JP"/>
+        </w:rPr>
+        <w:t>Manjunath</w:t>
+      </w:r>
+      <w:proofErr w:type="spellEnd"/>
+      <w:r>
+        <w:rPr>
+          <w:lang w:eastAsia="ja-JP"/>
+        </w:rPr>
+        <w:t xml:space="preserve"> </w:t>
+      </w:r>
+      <w:proofErr w:type="spellStart"/>
+      <w:r>
+        <w:rPr>
+          <w:lang w:eastAsia="ja-JP"/>
+        </w:rPr>
+        <w:t>Kudlur</w:t>
+      </w:r>
+      <w:proofErr w:type="spellEnd"/>
+      <w:r>
+        <w:rPr>
+          <w:lang w:eastAsia="ja-JP"/>
+        </w:rPr>
+        <w:t xml:space="preserve">, Josh </w:t>
+      </w:r>
+      <w:proofErr w:type="spellStart"/>
+      <w:r>
+        <w:rPr>
+          <w:lang w:eastAsia="ja-JP"/>
+        </w:rPr>
+        <w:t>Levenberg</w:t>
+      </w:r>
+      <w:proofErr w:type="spellEnd"/>
+      <w:r>
+        <w:rPr>
+          <w:lang w:eastAsia="ja-JP"/>
+        </w:rPr>
+        <w:t xml:space="preserve">, Dan Mane, Mike Schuster, </w:t>
+      </w:r>
+      <w:proofErr w:type="spellStart"/>
+      <w:r>
+        <w:rPr>
+          <w:lang w:eastAsia="ja-JP"/>
+        </w:rPr>
+        <w:t>Rajat</w:t>
+      </w:r>
+      <w:proofErr w:type="spellEnd"/>
+      <w:r>
+        <w:rPr>
+          <w:lang w:eastAsia="ja-JP"/>
+        </w:rPr>
+        <w:t xml:space="preserve"> </w:t>
+      </w:r>
+      <w:proofErr w:type="spellStart"/>
+      <w:r>
+        <w:rPr>
+          <w:lang w:eastAsia="ja-JP"/>
+        </w:rPr>
+        <w:t>Monga</w:t>
+      </w:r>
+      <w:proofErr w:type="spellEnd"/>
+      <w:r>
+        <w:rPr>
+          <w:lang w:eastAsia="ja-JP"/>
+        </w:rPr>
+        <w:t xml:space="preserve">, Sherry Moore, Derek Murray, Chris </w:t>
+      </w:r>
+      <w:proofErr w:type="spellStart"/>
+      <w:r>
+        <w:rPr>
+          <w:lang w:eastAsia="ja-JP"/>
+        </w:rPr>
+        <w:t>Olah</w:t>
+      </w:r>
+      <w:proofErr w:type="spellEnd"/>
+      <w:r>
+        <w:rPr>
+          <w:lang w:eastAsia="ja-JP"/>
+        </w:rPr>
+        <w:t xml:space="preserve">, Jonathon </w:t>
+      </w:r>
+      <w:proofErr w:type="spellStart"/>
+      <w:r>
+        <w:rPr>
+          <w:lang w:eastAsia="ja-JP"/>
+        </w:rPr>
+        <w:t>Shlens</w:t>
+      </w:r>
+      <w:proofErr w:type="spellEnd"/>
+      <w:r>
+        <w:rPr>
+          <w:lang w:eastAsia="ja-JP"/>
+        </w:rPr>
+        <w:t xml:space="preserve">, Benoit Steiner, Ilya </w:t>
+      </w:r>
+      <w:proofErr w:type="spellStart"/>
+      <w:r>
+        <w:rPr>
+          <w:lang w:eastAsia="ja-JP"/>
+        </w:rPr>
+        <w:t>Sutskever</w:t>
+      </w:r>
+      <w:proofErr w:type="spellEnd"/>
+      <w:r>
+        <w:rPr>
+          <w:lang w:eastAsia="ja-JP"/>
+        </w:rPr>
+        <w:t xml:space="preserve">, </w:t>
+      </w:r>
+      <w:proofErr w:type="spellStart"/>
+      <w:r>
+        <w:rPr>
+          <w:lang w:eastAsia="ja-JP"/>
+        </w:rPr>
+        <w:t>Kunal</w:t>
+      </w:r>
+      <w:proofErr w:type="spellEnd"/>
+      <w:r>
+        <w:rPr>
+          <w:lang w:eastAsia="ja-JP"/>
+        </w:rPr>
+        <w:t xml:space="preserve"> </w:t>
+      </w:r>
+      <w:proofErr w:type="spellStart"/>
+      <w:r>
+        <w:rPr>
+          <w:lang w:eastAsia="ja-JP"/>
+        </w:rPr>
+        <w:t>Talwar</w:t>
+      </w:r>
+      <w:proofErr w:type="spellEnd"/>
+      <w:r>
+        <w:rPr>
+          <w:lang w:eastAsia="ja-JP"/>
+        </w:rPr>
+        <w:t xml:space="preserve">, Paul Tucker, Vincent </w:t>
+      </w:r>
+      <w:proofErr w:type="spellStart"/>
+      <w:r>
+        <w:rPr>
+          <w:lang w:eastAsia="ja-JP"/>
+        </w:rPr>
+        <w:t>Vanhoucke</w:t>
+      </w:r>
+      <w:proofErr w:type="spellEnd"/>
+      <w:r>
+        <w:rPr>
+          <w:lang w:eastAsia="ja-JP"/>
+        </w:rPr>
+        <w:t xml:space="preserve">, Vijay </w:t>
+      </w:r>
+      <w:proofErr w:type="spellStart"/>
+      <w:r>
+        <w:rPr>
+          <w:lang w:eastAsia="ja-JP"/>
+        </w:rPr>
+        <w:t>Vasudevan</w:t>
+      </w:r>
+      <w:proofErr w:type="spellEnd"/>
+      <w:r>
+        <w:rPr>
+          <w:lang w:eastAsia="ja-JP"/>
+        </w:rPr>
+        <w:t xml:space="preserve">, Fernanda </w:t>
+      </w:r>
+      <w:proofErr w:type="spellStart"/>
+      <w:r>
+        <w:rPr>
+          <w:lang w:eastAsia="ja-JP"/>
+        </w:rPr>
+        <w:t>Viegas</w:t>
+      </w:r>
+      <w:proofErr w:type="spellEnd"/>
+      <w:r>
+        <w:rPr>
+          <w:lang w:eastAsia="ja-JP"/>
+        </w:rPr>
+        <w:t xml:space="preserve">, Oriol </w:t>
+      </w:r>
+      <w:proofErr w:type="spellStart"/>
+      <w:r>
+        <w:rPr>
+          <w:lang w:eastAsia="ja-JP"/>
+        </w:rPr>
+        <w:t>Vinyals</w:t>
+      </w:r>
+      <w:proofErr w:type="spellEnd"/>
+      <w:r>
+        <w:rPr>
+          <w:lang w:eastAsia="ja-JP"/>
+        </w:rPr>
+        <w:t xml:space="preserve">, Pete Warden, Martin Wattenberg, Martin </w:t>
+      </w:r>
+      <w:proofErr w:type="spellStart"/>
+      <w:r>
+        <w:rPr>
+          <w:lang w:eastAsia="ja-JP"/>
+        </w:rPr>
+        <w:t>Wicke</w:t>
+      </w:r>
+      <w:proofErr w:type="spellEnd"/>
+      <w:r>
+        <w:rPr>
+          <w:lang w:eastAsia="ja-JP"/>
+        </w:rPr>
+        <w:t xml:space="preserve">, Yuan Yu, and </w:t>
+      </w:r>
+      <w:proofErr w:type="spellStart"/>
+      <w:r>
+        <w:rPr>
+          <w:lang w:eastAsia="ja-JP"/>
+        </w:rPr>
+        <w:t>Xiaoqiang</w:t>
+      </w:r>
+      <w:proofErr w:type="spellEnd"/>
+      <w:r>
+        <w:rPr>
+          <w:lang w:eastAsia="ja-JP"/>
+        </w:rPr>
+        <w:t xml:space="preserve"> Zheng. 2015. </w:t>
+      </w:r>
+      <w:proofErr w:type="spellStart"/>
+      <w:r>
+        <w:rPr>
+          <w:lang w:eastAsia="ja-JP"/>
+        </w:rPr>
+        <w:t>TensorFlow</w:t>
+      </w:r>
+      <w:proofErr w:type="spellEnd"/>
+      <w:r>
+        <w:rPr>
+          <w:lang w:eastAsia="ja-JP"/>
+        </w:rPr>
+        <w:t>: Large-Scale Machine Learning on Heterogeneous Distributed Systems. Software available from tensorflow.org.</w:t>
+      </w:r>
+    </w:p>
+    <w:p>
+      <w:pPr>
+        <w:pStyle w:val="ACLReferencesText"/>
+      </w:pPr>
+      <w:proofErr w:type="spellStart"/>
+      <w:r>
+        <w:t>Preslav</w:t>
+      </w:r>
+      <w:proofErr w:type="spellEnd"/>
+      <w:r>
+        <w:t xml:space="preserve"> </w:t>
+      </w:r>
+      <w:proofErr w:type="spellStart"/>
+      <w:r>
+        <w:t>Nakov</w:t>
+      </w:r>
+      <w:proofErr w:type="spellEnd"/>
+      <w:r>
+        <w:t xml:space="preserve">, Alan Ritter, Sara Rosenthal, </w:t>
+      </w:r>
+      <w:proofErr w:type="spellStart"/>
+      <w:r>
+        <w:t>Fabrizio</w:t>
+      </w:r>
+      <w:proofErr w:type="spellEnd"/>
+      <w:r>
+        <w:t xml:space="preserve"> </w:t>
+      </w:r>
+      <w:proofErr w:type="spellStart"/>
+      <w:r>
+        <w:t>Sebastiani</w:t>
+      </w:r>
+      <w:proofErr w:type="spellEnd"/>
+      <w:r>
+        <w:t xml:space="preserve">, and </w:t>
+      </w:r>
+      <w:proofErr w:type="spellStart"/>
+      <w:r>
+        <w:t>Veselin</w:t>
+      </w:r>
+      <w:proofErr w:type="spellEnd"/>
+      <w:r>
+        <w:t xml:space="preserve"> </w:t>
+      </w:r>
+      <w:proofErr w:type="spellStart"/>
+      <w:r>
+        <w:t>Stoyanov</w:t>
+      </w:r>
+      <w:proofErr w:type="spellEnd"/>
+      <w:r>
+        <w:t>.</w:t>
+      </w:r>
+      <w:r>
+        <w:t xml:space="preserve"> 2016.</w:t>
+      </w:r>
+      <w:r>
+        <w:t xml:space="preserve"> </w:t>
+      </w:r>
+      <w:r>
+        <w:t>SemEval-2016 Task 4: Sentiment Analysis in Twitter</w:t>
+      </w:r>
+      <w:r>
+        <w:rPr>
+          <w:i/>
+        </w:rPr>
+        <w:t>.</w:t>
+      </w:r>
+      <w:r>
+        <w:t xml:space="preserve"> </w:t>
+      </w:r>
+      <w:r>
+        <w:t xml:space="preserve">Association for Computational Linguistics. </w:t>
+      </w:r>
+      <w:r>
+        <w:t xml:space="preserve">In </w:t>
+      </w:r>
+      <w:r>
+        <w:rPr>
+          <w:i/>
+        </w:rPr>
+        <w:t>Proceedings of the 10</w:t>
+      </w:r>
+      <w:r>
+        <w:rPr>
+          <w:i/>
+          <w:vertAlign w:val="superscript"/>
+        </w:rPr>
+        <w:t>th</w:t>
+      </w:r>
+      <w:r>
+        <w:rPr>
+          <w:i/>
+        </w:rPr>
+        <w:t xml:space="preserve"> International Workshop on Semantic Evaluation (SemEval-2016)</w:t>
+      </w:r>
+      <w:r>
+        <w:t>, San Diego, US</w:t>
+      </w:r>
+      <w:r>
+        <w:t>.</w:t>
+      </w:r>
+    </w:p>
+    <w:p>
+      <w:pPr>
+        <w:pStyle w:val="ACLReferencesText"/>
+      </w:pPr>
+      <w:r>
+        <w:t xml:space="preserve">Ryan Kelly. </w:t>
+      </w:r>
+      <w:proofErr w:type="spellStart"/>
+      <w:r>
+        <w:t>PyEnchant</w:t>
+      </w:r>
+      <w:proofErr w:type="spellEnd"/>
+      <w:r>
+        <w:t>: a spellchecking library for Python. 2014. Package available for download from pythonhosted.org/</w:t>
+      </w:r>
+      <w:proofErr w:type="spellStart"/>
+      <w:r>
+        <w:t>pyenchant</w:t>
+      </w:r>
+      <w:proofErr w:type="spellEnd"/>
+      <w:r>
+        <w:t>.</w:t>
+      </w:r>
+    </w:p>
+    <w:p>
+      <w:pPr>
+        <w:pStyle w:val="ACLReferencesText"/>
+      </w:pPr>
+      <w:r>
+        <w:t xml:space="preserve">Stefan </w:t>
+      </w:r>
+      <w:proofErr w:type="spellStart"/>
+      <w:r>
+        <w:t>R</w:t>
+      </w:r>
+      <w:r>
+        <w:t>ä</w:t>
+      </w:r>
+      <w:r>
+        <w:t>biger</w:t>
+      </w:r>
+      <w:proofErr w:type="spellEnd"/>
+      <w:r>
+        <w:t xml:space="preserve">, </w:t>
+      </w:r>
+      <w:proofErr w:type="spellStart"/>
+      <w:r>
+        <w:t>Mishal</w:t>
+      </w:r>
+      <w:proofErr w:type="spellEnd"/>
+      <w:r>
+        <w:t xml:space="preserve"> </w:t>
+      </w:r>
+      <w:proofErr w:type="spellStart"/>
+      <w:r>
+        <w:t>Kazmi</w:t>
+      </w:r>
+      <w:proofErr w:type="spellEnd"/>
+      <w:r>
+        <w:t xml:space="preserve">, </w:t>
+      </w:r>
+      <w:proofErr w:type="spellStart"/>
+      <w:r>
+        <w:t>Y</w:t>
+      </w:r>
+      <w:r>
+        <w:t>ü</w:t>
+      </w:r>
+      <w:r>
+        <w:t>cel</w:t>
+      </w:r>
+      <w:proofErr w:type="spellEnd"/>
+      <w:r>
+        <w:t xml:space="preserve"> </w:t>
+      </w:r>
+      <w:proofErr w:type="spellStart"/>
+      <w:r>
+        <w:t>Saygin</w:t>
+      </w:r>
+      <w:proofErr w:type="spellEnd"/>
+      <w:r>
+        <w:t xml:space="preserve">, Peter </w:t>
+      </w:r>
+      <w:proofErr w:type="spellStart"/>
+      <w:r>
+        <w:t>Sch</w:t>
+      </w:r>
+      <w:r>
+        <w:t>ü</w:t>
+      </w:r>
+      <w:r>
+        <w:t>ller</w:t>
+      </w:r>
+      <w:proofErr w:type="spellEnd"/>
+      <w:r>
+        <w:t xml:space="preserve">, and Myra </w:t>
+      </w:r>
+      <w:proofErr w:type="spellStart"/>
+      <w:r>
+        <w:t>Spiliopoulou</w:t>
+      </w:r>
+      <w:proofErr w:type="spellEnd"/>
+      <w:r>
+        <w:t xml:space="preserve">. 2016. </w:t>
+      </w:r>
+      <w:proofErr w:type="spellStart"/>
+      <w:r>
+        <w:t>SteM</w:t>
+      </w:r>
+      <w:proofErr w:type="spellEnd"/>
+      <w:r>
+        <w:t xml:space="preserve"> at SemEval-2016 Task 4: Applying Active Learning to Improve Sentiment Classification. In </w:t>
+      </w:r>
+      <w:r>
+        <w:rPr>
+          <w:i/>
+        </w:rPr>
+        <w:t>Proceedings of the 10</w:t>
+      </w:r>
+      <w:r>
+        <w:rPr>
+          <w:i/>
+          <w:vertAlign w:val="superscript"/>
+        </w:rPr>
+        <w:t>th</w:t>
+      </w:r>
+      <w:r>
+        <w:rPr>
+          <w:i/>
+        </w:rPr>
+        <w:t xml:space="preserve"> International Workshop on Semantic Evaluation (SemEval-2016)</w:t>
+      </w:r>
+      <w:r>
+        <w:t>, San Diego, US.</w:t>
+      </w:r>
+    </w:p>
+    <w:p>
+      <w:pPr>
+        <w:pStyle w:val="ACLReferencesText"/>
+      </w:pPr>
+      <w:r>
+        <w:t xml:space="preserve">Vikrant Yadav. 2016. </w:t>
+      </w:r>
+      <w:proofErr w:type="spellStart"/>
+      <w:r>
+        <w:t>thecerealkiller</w:t>
+      </w:r>
+      <w:proofErr w:type="spellEnd"/>
+      <w:r>
+        <w:t xml:space="preserve"> at SemEval-2016 Task 4: Deep Learning based System for Classifying Sentiment of Tweets on Two Point Scale. In </w:t>
       </w:r>
       <w:r>
         <w:rPr>
@@ -1823,22 +3112,6 @@
       </w:r>
     </w:p>
   </w:footnote>
-  <w:footnote w:id="2">
-    <w:p>
-      <w:pPr>
-        <w:pStyle w:val="ACLFootnoteText"/>
-        <w:rPr>
-          <w:lang w:eastAsia="tr-TR"/>
-        </w:rPr>
-      </w:pPr>
-      <w:r>
-        <w:rPr>
-          <w:rStyle w:val="FootnoteReference"/>
-        </w:rPr>
-        <w:t>*</w:t>
-      </w:r>
-    </w:p>
-  </w:footnote>
 </w:footnotes>
 </file>
 
@@ -2982,7 +4255,7 @@
         <w:rFonts w:hint="default"/>
       </w:rPr>
     </w:lvl>
-    <w:lvl w:ilvl="1" w:tplc="04090019" w:tentative="1">
+    <w:lvl w:ilvl="1" w:tplc="04090019">
       <w:start w:val="1"/>
       <w:numFmt w:val="lowerLetter"/>
       <w:lvlText w:val="%2."/>
@@ -6675,7 +7948,7 @@
 </file>
 
 <file path=customXml/itemProps1.xml><?xml version="1.0" encoding="utf-8"?>
-<ds:datastoreItem xmlns:ds="http://schemas.openxmlformats.org/officeDocument/2006/customXml" ds:itemID="{3A9B621D-D1A1-CF46-91B6-460483DC128C}">
+<ds:datastoreItem xmlns:ds="http://schemas.openxmlformats.org/officeDocument/2006/customXml" ds:itemID="{CEA8962D-1F66-BE4A-85B2-CC4526E81F70}">
   <ds:schemaRefs>
     <ds:schemaRef ds:uri="http://schemas.openxmlformats.org/officeDocument/2006/bibliography"/>
   </ds:schemaRefs>

</xml_diff>